<commit_message>
Added Bezier curve equation to paper.
</commit_message>
<xml_diff>
--- a/doc/ImageVectorization.docx
+++ b/doc/ImageVectorization.docx
@@ -27,7 +27,15 @@
         <w:t>Abstract</w:t>
       </w:r>
       <w:r>
-        <w:t xml:space="preserve">—This paper </w:t>
+        <w:t>—</w:t>
+      </w:r>
+      <w:proofErr w:type="gramStart"/>
+      <w:r>
+        <w:t>This</w:t>
+      </w:r>
+      <w:proofErr w:type="gramEnd"/>
+      <w:r>
+        <w:t xml:space="preserve"> paper </w:t>
       </w:r>
       <w:r>
         <w:t>describes</w:t>
@@ -39,7 +47,15 @@
         <w:t>an application that converts raster images to vector images</w:t>
       </w:r>
       <w:r>
-        <w:t xml:space="preserve"> (vectorization)</w:t>
+        <w:t xml:space="preserve"> (</w:t>
+      </w:r>
+      <w:proofErr w:type="spellStart"/>
+      <w:r>
+        <w:t>vectorization</w:t>
+      </w:r>
+      <w:proofErr w:type="spellEnd"/>
+      <w:r>
+        <w:t>)</w:t>
       </w:r>
       <w:r>
         <w:t xml:space="preserve">. </w:t>
@@ -92,7 +108,15 @@
         <w:t xml:space="preserve"> image decomposition,</w:t>
       </w:r>
       <w:r>
-        <w:t xml:space="preserve"> vectorization, curve fitting</w:t>
+        <w:t xml:space="preserve"> </w:t>
+      </w:r>
+      <w:proofErr w:type="spellStart"/>
+      <w:r>
+        <w:t>vectorization</w:t>
+      </w:r>
+      <w:proofErr w:type="spellEnd"/>
+      <w:r>
+        <w:t>, curve fitting</w:t>
       </w:r>
       <w:r>
         <w:t xml:space="preserve"> </w:t>
@@ -218,25 +242,35 @@
         <w:t xml:space="preserve"> document </w:t>
       </w:r>
       <w:r>
-        <w:t>presents the process used by a vectorization application that has been developed in MATLAB</w:t>
+        <w:t xml:space="preserve">presents the process used by a </w:t>
+      </w:r>
+      <w:proofErr w:type="spellStart"/>
+      <w:r>
+        <w:t>vectorization</w:t>
+      </w:r>
+      <w:proofErr w:type="spellEnd"/>
+      <w:r>
+        <w:t xml:space="preserve"> application that has been developed in MATLAB</w:t>
       </w:r>
       <w:r>
         <w:t>, utilizing the Image Processing Toolbox</w:t>
       </w:r>
       <w:r>
-        <w:t xml:space="preserve">. </w:t>
-      </w:r>
-      <w:r>
-        <w:t>The implementat</w:t>
-      </w:r>
-      <w:r>
-        <w:t>ion c</w:t>
+        <w:t>. The implementation c</w:t>
       </w:r>
       <w:r>
         <w:t>onsists of a GUI to load images</w:t>
       </w:r>
       <w:r>
-        <w:t xml:space="preserve"> and user controlled vectorization </w:t>
+        <w:t xml:space="preserve"> and user controlled </w:t>
+      </w:r>
+      <w:proofErr w:type="spellStart"/>
+      <w:r>
+        <w:t>vectorization</w:t>
+      </w:r>
+      <w:proofErr w:type="spellEnd"/>
+      <w:r>
+        <w:t xml:space="preserve"> </w:t>
       </w:r>
       <w:r>
         <w:t>parameters</w:t>
@@ -273,7 +307,15 @@
         <w:t>mathematical model</w:t>
       </w:r>
       <w:r>
-        <w:t xml:space="preserve">. This vectorization implementation is only concerned with </w:t>
+        <w:t xml:space="preserve">. This </w:t>
+      </w:r>
+      <w:proofErr w:type="spellStart"/>
+      <w:r>
+        <w:t>vectorization</w:t>
+      </w:r>
+      <w:proofErr w:type="spellEnd"/>
+      <w:r>
+        <w:t xml:space="preserve"> implementation is only concerned with </w:t>
       </w:r>
       <w:r>
         <w:t>the extraction of uniformly colored shapes. After color reduction, a median filter is applied to the resultant image, in order to remove small colored regions. The image is then separated into several binary images- one for each color.</w:t>
@@ -287,7 +329,15 @@
         <w:t>positions sampled</w:t>
       </w:r>
       <w:r>
-        <w:t xml:space="preserve"> highly depends on the resolution and complexity of the original image.</w:t>
+        <w:t xml:space="preserve"> highly depends on the resolution and complexity of the original </w:t>
+      </w:r>
+      <w:proofErr w:type="gramStart"/>
+      <w:r>
+        <w:t>image</w:t>
+      </w:r>
+      <w:proofErr w:type="gramEnd"/>
+      <w:r>
+        <w:t>.</w:t>
       </w:r>
       <w:r>
         <w:t xml:space="preserve"> If the sampling frequency is too low, the polygon will become distorted, and if the sampling frequency is too high, the non-idealities of the image will be captured by the polygon (such as the shape of the pixels themselves). The percentage of trace points used as polygon vertices can be specified by the user of the application, and the optimal percentage can be easily found through trial and error.</w:t>
@@ -315,22 +365,130 @@
         <w:pStyle w:val="Textbody"/>
       </w:pPr>
       <w:r>
-        <w:t>Polygon extraction alone works well on images composed of straight lines, but works poorly on images that contain curves. Cubic Bezier curve fitting works well to approximate curved traces.</w:t>
-      </w:r>
-      <w:r>
-        <w:t xml:space="preserve"> If the user selects the </w:t>
-      </w:r>
+        <w:t xml:space="preserve">Polygon extraction alone works well on images composed of straight lines, but works poorly on images that contain curves. </w:t>
+      </w:r>
+      <w:proofErr w:type="gramStart"/>
+      <w:r>
+        <w:t>Cubic Bezier curve fitting works well to approximate curved traces.</w:t>
+      </w:r>
+      <w:proofErr w:type="gramEnd"/>
+    </w:p>
+    <w:p>
+      <w:pPr>
+        <w:pStyle w:val="Textbody"/>
+      </w:pPr>
       <w:r>
         <w:lastRenderedPageBreak/>
-        <w:t>curve fitting mode, the region tracing data from the previous step is sampled</w:t>
-      </w:r>
-      <w:r>
-        <w:t>…</w:t>
+        <w:t>Cubic Bezier curves are represented by the equation:</w:t>
+      </w:r>
+    </w:p>
+    <w:p>
+      <w:pPr>
+        <w:pStyle w:val="Textbody"/>
+      </w:pPr>
+      <w:r>
+        <w:rPr>
+          <w:noProof/>
+          <w:lang w:val="en-CA" w:eastAsia="en-CA"/>
+        </w:rPr>
+        <w:drawing>
+          <wp:inline distT="0" distB="0" distL="0" distR="0">
+            <wp:extent cx="2876550" cy="161925"/>
+            <wp:effectExtent l="0" t="0" r="0" b="0"/>
+            <wp:docPr id="1" name="Picture 1"/>
+            <wp:cNvGraphicFramePr>
+              <a:graphicFrameLocks xmlns:a="http://schemas.openxmlformats.org/drawingml/2006/main" noChangeAspect="1"/>
+            </wp:cNvGraphicFramePr>
+            <a:graphic xmlns:a="http://schemas.openxmlformats.org/drawingml/2006/main">
+              <a:graphicData uri="http://schemas.openxmlformats.org/drawingml/2006/picture">
+                <pic:pic xmlns:pic="http://schemas.openxmlformats.org/drawingml/2006/picture">
+                  <pic:nvPicPr>
+                    <pic:cNvPr id="0" name="Picture 1"/>
+                    <pic:cNvPicPr>
+                      <a:picLocks noChangeAspect="1" noChangeArrowheads="1"/>
+                    </pic:cNvPicPr>
+                  </pic:nvPicPr>
+                  <pic:blipFill>
+                    <a:blip r:embed="rId9">
+                      <a:extLst>
+                        <a:ext uri="{28A0092B-C50C-407E-A947-70E740481C1C}">
+                          <a14:useLocalDpi xmlns:a14="http://schemas.microsoft.com/office/drawing/2010/main" val="0"/>
+                        </a:ext>
+                      </a:extLst>
+                    </a:blip>
+                    <a:srcRect/>
+                    <a:stretch>
+                      <a:fillRect/>
+                    </a:stretch>
+                  </pic:blipFill>
+                  <pic:spPr bwMode="auto">
+                    <a:xfrm>
+                      <a:off x="0" y="0"/>
+                      <a:ext cx="2876550" cy="161925"/>
+                    </a:xfrm>
+                    <a:prstGeom prst="rect">
+                      <a:avLst/>
+                    </a:prstGeom>
+                    <a:noFill/>
+                    <a:ln>
+                      <a:noFill/>
+                    </a:ln>
+                  </pic:spPr>
+                </pic:pic>
+              </a:graphicData>
+            </a:graphic>
+          </wp:inline>
+        </w:drawing>
+      </w:r>
+    </w:p>
+    <w:p>
+      <w:proofErr w:type="gramStart"/>
+      <w:r>
+        <w:t>Where P</w:t>
+      </w:r>
+      <w:r>
+        <w:rPr>
+          <w:vertAlign w:val="subscript"/>
+        </w:rPr>
+        <w:t>0</w:t>
+      </w:r>
+      <w:r>
+        <w:t xml:space="preserve"> through P</w:t>
+      </w:r>
+      <w:r>
+        <w:rPr>
+          <w:vertAlign w:val="subscript"/>
+        </w:rPr>
+        <w:t>3</w:t>
+      </w:r>
+      <w:r>
+        <w:t xml:space="preserve"> are the curve control points.</w:t>
+      </w:r>
+      <w:proofErr w:type="gramEnd"/>
+      <w:r>
+        <w:t xml:space="preserve"> When fitting, P0 and P3 are the known end points of a curve, and P</w:t>
+      </w:r>
+      <w:r>
+        <w:rPr>
+          <w:vertAlign w:val="subscript"/>
+        </w:rPr>
+        <w:t>1</w:t>
+      </w:r>
+      <w:r>
+        <w:t xml:space="preserve"> and P</w:t>
+      </w:r>
+      <w:r>
+        <w:rPr>
+          <w:vertAlign w:val="subscript"/>
+        </w:rPr>
+        <w:t>2</w:t>
+      </w:r>
+      <w:r>
+        <w:t xml:space="preserve"> are the points that need to be determined, based on the intermediate data points.</w:t>
       </w:r>
       <w:bookmarkStart w:id="1" w:name="_GoBack"/>
       <w:bookmarkEnd w:id="1"/>
     </w:p>
-    <w:p/>
     <w:p>
       <w:pPr>
         <w:pStyle w:val="Heading1"/>
@@ -365,13 +523,15 @@
         <w:pStyle w:val="Text"/>
       </w:pPr>
       <w:r>
-        <w:t>One method of line de</w:t>
-      </w:r>
-      <w:r>
-        <w:t xml:space="preserve">tection considered is the Hough Transform Method.  This method is utilized after the original image has been converted to grayscale and canny edged detection has been applied (converts image to binary). There are three parts to the Hough Transform Method: </w:t>
-      </w:r>
-      <w:r>
-        <w:t>Standard Hough Transform (SHT), Hough Peaks and Hough Lines.</w:t>
+        <w:t xml:space="preserve">One method of line detection considered is the Hough Transform Method.  This method is utilized after the original image has been converted to </w:t>
+      </w:r>
+      <w:proofErr w:type="spellStart"/>
+      <w:r>
+        <w:t>grayscale</w:t>
+      </w:r>
+      <w:proofErr w:type="spellEnd"/>
+      <w:r>
+        <w:t xml:space="preserve"> and canny edged detection has been applied (converts image to binary). There are three parts to the Hough Transform Method: Standard Hough Transform (SHT), Hough Peaks and Hough Lines.</w:t>
       </w:r>
     </w:p>
     <w:p>
@@ -379,26 +539,28 @@
         <w:pStyle w:val="Text"/>
       </w:pPr>
       <w:r>
-        <w:t>SHT      computes?. Hough Peaks locates peaks in the Hough Transform Matrix [#</w:t>
-      </w:r>
-      <w:hyperlink r:id="rId9">
+        <w:t>SHT      computes</w:t>
+      </w:r>
+      <w:proofErr w:type="gramStart"/>
+      <w:r>
+        <w:t>?.</w:t>
+      </w:r>
+      <w:proofErr w:type="gramEnd"/>
+      <w:r>
+        <w:t xml:space="preserve"> Hough Peaks locates peaks in the Hough Transform Matrix [#</w:t>
+      </w:r>
+      <w:hyperlink r:id="rId10">
         <w:r>
           <w:rPr>
             <w:rStyle w:val="InternetLink"/>
           </w:rPr>
-          <w:t>http://www.mathworks.com/help/too</w:t>
-        </w:r>
-        <w:r>
-          <w:rPr>
-            <w:rStyle w:val="InternetLink"/>
-          </w:rPr>
-          <w:t>lbox/images/ref/houghpeaks.html</w:t>
+          <w:t>http://www.mathworks.com/help/toolbox/images/ref/houghpeaks.html</w:t>
         </w:r>
       </w:hyperlink>
       <w:r>
         <w:t>] [#</w:t>
       </w:r>
-      <w:hyperlink r:id="rId10">
+      <w:hyperlink r:id="rId11">
         <w:r>
           <w:rPr>
             <w:rStyle w:val="InternetLink"/>
@@ -438,23 +600,54 @@
         <w:pStyle w:val="Textbody"/>
       </w:pPr>
       <w:r>
-        <w:t>This allows exporting of the vectorized images. Using SVG 1.1 standard which is based on</w:t>
-      </w:r>
-      <w:r>
-        <w:t xml:space="preserve"> the XML ?.  To narrow the scope  only polygons and cubic bezier curves are output. Parameters such as color is also set. The user is prompted upon execution for the filename and path. [#</w:t>
-      </w:r>
-      <w:hyperlink r:id="rId11">
+        <w:t xml:space="preserve">This allows exporting of the </w:t>
+      </w:r>
+      <w:proofErr w:type="spellStart"/>
+      <w:r>
+        <w:t>vectorized</w:t>
+      </w:r>
+      <w:proofErr w:type="spellEnd"/>
+      <w:r>
+        <w:t xml:space="preserve"> images. Using SVG 1.1 standard which is based on the </w:t>
+      </w:r>
+      <w:proofErr w:type="gramStart"/>
+      <w:r>
+        <w:t>XML ?.</w:t>
+      </w:r>
+      <w:proofErr w:type="gramEnd"/>
+      <w:r>
+        <w:t xml:space="preserve">  To narrow the </w:t>
+      </w:r>
+      <w:proofErr w:type="gramStart"/>
+      <w:r>
+        <w:t>scope  only</w:t>
+      </w:r>
+      <w:proofErr w:type="gramEnd"/>
+      <w:r>
+        <w:t xml:space="preserve"> polygons and cubic </w:t>
+      </w:r>
+      <w:proofErr w:type="spellStart"/>
+      <w:r>
+        <w:t>bezier</w:t>
+      </w:r>
+      <w:proofErr w:type="spellEnd"/>
+      <w:r>
+        <w:t xml:space="preserve"> curves are output. </w:t>
+      </w:r>
+      <w:proofErr w:type="gramStart"/>
+      <w:r>
+        <w:t>Parameters such as color is</w:t>
+      </w:r>
+      <w:proofErr w:type="gramEnd"/>
+      <w:r>
+        <w:t xml:space="preserve"> also set. The user is prompted upon execution for the filename and path. [#</w:t>
+      </w:r>
+      <w:hyperlink r:id="rId12">
         <w:r>
           <w:rPr>
             <w:rStyle w:val="InternetLink"/>
           </w:rPr>
-          <w:t>http://www.w3.org/</w:t>
-        </w:r>
-        <w:r>
-          <w:rPr>
-            <w:rStyle w:val="InternetLink"/>
-          </w:rPr>
-          <w:t>Graphics/SVG/</w:t>
+          <w:t>http://www.w3.org/Graphics/SVG/</w:t>
         </w:r>
       </w:hyperlink>
       <w:r>
@@ -497,10 +690,8 @@
         <w:pStyle w:val="ReferenceHead"/>
       </w:pPr>
       <w:r>
-        <w:t>Append</w:t>
-      </w:r>
-      <w:r>
-        <w:t>ix</w:t>
+        <w:lastRenderedPageBreak/>
+        <w:t>Appendix</w:t>
       </w:r>
     </w:p>
     <w:p>
@@ -508,11 +699,7 @@
         <w:pStyle w:val="Text"/>
       </w:pPr>
       <w:r>
-        <w:t xml:space="preserve">Appendixes, if needed, appear before the </w:t>
-      </w:r>
-      <w:r>
-        <w:lastRenderedPageBreak/>
-        <w:t>acknowledgment.</w:t>
+        <w:t>Appendixes, if needed, appear before the acknowledgment.</w:t>
       </w:r>
     </w:p>
     <w:p>
@@ -528,10 +715,23 @@
         <w:pStyle w:val="Text"/>
       </w:pPr>
       <w:r>
-        <w:t>The preferred spelling of the word “acknowledgment” in American English is without an “e” after the “g.” Use the singular heading even if you have many acknowledgments. Avoid expres</w:t>
-      </w:r>
-      <w:r>
-        <w:t xml:space="preserve">sions such as “One of us (S.B.A.) would like to thank ... .” Instead, write “F. A. Author thanks ... .” </w:t>
+        <w:t xml:space="preserve">The preferred spelling of the word “acknowledgment” in American English is without an “e” after the “g.” Use the singular heading even if you have many acknowledgments. Avoid expressions such as “One of us (S.B.A.) would like to thank </w:t>
+      </w:r>
+      <w:proofErr w:type="gramStart"/>
+      <w:r>
+        <w:t>... .”</w:t>
+      </w:r>
+      <w:proofErr w:type="gramEnd"/>
+      <w:r>
+        <w:t xml:space="preserve"> Instead, write “F. A. Author thanks </w:t>
+      </w:r>
+      <w:proofErr w:type="gramStart"/>
+      <w:r>
+        <w:t>... .”</w:t>
+      </w:r>
+      <w:proofErr w:type="gramEnd"/>
+      <w:r>
+        <w:t xml:space="preserve"> </w:t>
       </w:r>
       <w:r>
         <w:rPr>
@@ -561,14 +761,7 @@
           <w:sz w:val="16"/>
           <w:szCs w:val="16"/>
         </w:rPr>
-        <w:t>G. O. Young, “Synthetic stru</w:t>
-      </w:r>
-      <w:r>
-        <w:rPr>
-          <w:sz w:val="16"/>
-          <w:szCs w:val="16"/>
-        </w:rPr>
-        <w:t xml:space="preserve">cture of industrial plastics (Book style with paper title and editor),” </w:t>
+        <w:t xml:space="preserve">G. O. Young, “Synthetic structure of industrial plastics (Book style with paper title and editor),” </w:t>
       </w:r>
       <w:r>
         <w:rPr>
@@ -657,21 +850,64 @@
         </w:rPr>
         <w:t xml:space="preserve">H. Poor, </w:t>
       </w:r>
-      <w:r>
-        <w:rPr>
-          <w:i/>
-          <w:iCs/>
-          <w:sz w:val="16"/>
-          <w:szCs w:val="16"/>
-        </w:rPr>
-        <w:t>An Introduction to Signal Detection and Estimation</w:t>
-      </w:r>
-      <w:r>
-        <w:rPr>
-          <w:sz w:val="16"/>
-          <w:szCs w:val="16"/>
-        </w:rPr>
-        <w:t>.   New York: Springer-Verlag, 1985, ch. 4.</w:t>
+      <w:proofErr w:type="gramStart"/>
+      <w:r>
+        <w:rPr>
+          <w:i/>
+          <w:iCs/>
+          <w:sz w:val="16"/>
+          <w:szCs w:val="16"/>
+        </w:rPr>
+        <w:t>An</w:t>
+      </w:r>
+      <w:proofErr w:type="gramEnd"/>
+      <w:r>
+        <w:rPr>
+          <w:i/>
+          <w:iCs/>
+          <w:sz w:val="16"/>
+          <w:szCs w:val="16"/>
+        </w:rPr>
+        <w:t xml:space="preserve"> Introduction to Signal Detection and Estimation</w:t>
+      </w:r>
+      <w:r>
+        <w:rPr>
+          <w:sz w:val="16"/>
+          <w:szCs w:val="16"/>
+        </w:rPr>
+        <w:t>.   New York: Springer-</w:t>
+      </w:r>
+      <w:proofErr w:type="spellStart"/>
+      <w:r>
+        <w:rPr>
+          <w:sz w:val="16"/>
+          <w:szCs w:val="16"/>
+        </w:rPr>
+        <w:t>Verlag</w:t>
+      </w:r>
+      <w:proofErr w:type="spellEnd"/>
+      <w:r>
+        <w:rPr>
+          <w:sz w:val="16"/>
+          <w:szCs w:val="16"/>
+        </w:rPr>
+        <w:t xml:space="preserve">, 1985, </w:t>
+      </w:r>
+      <w:proofErr w:type="spellStart"/>
+      <w:r>
+        <w:rPr>
+          <w:sz w:val="16"/>
+          <w:szCs w:val="16"/>
+        </w:rPr>
+        <w:t>ch.</w:t>
+      </w:r>
+      <w:proofErr w:type="spellEnd"/>
+      <w:r>
+        <w:rPr>
+          <w:sz w:val="16"/>
+          <w:szCs w:val="16"/>
+        </w:rPr>
+        <w:t xml:space="preserve"> 4.</w:t>
       </w:r>
     </w:p>
     <w:p>
@@ -698,23 +934,36 @@
           <w:sz w:val="16"/>
           <w:szCs w:val="16"/>
         </w:rPr>
-        <w:t>E. H. Miller, “A note on reflector arrays (Periodical style—Acce</w:t>
-      </w:r>
-      <w:r>
-        <w:rPr>
-          <w:sz w:val="16"/>
-          <w:szCs w:val="16"/>
-        </w:rPr>
-        <w:t xml:space="preserve">pted for publication),” </w:t>
-      </w:r>
-      <w:r>
-        <w:rPr>
-          <w:i/>
-          <w:iCs/>
-          <w:sz w:val="16"/>
-          <w:szCs w:val="16"/>
-        </w:rPr>
-        <w:t>IEEE Trans. Antennas Propagat.</w:t>
+        <w:t xml:space="preserve">E. H. Miller, “A note on reflector arrays (Periodical style—Accepted for publication),” </w:t>
+      </w:r>
+      <w:r>
+        <w:rPr>
+          <w:i/>
+          <w:iCs/>
+          <w:sz w:val="16"/>
+          <w:szCs w:val="16"/>
+        </w:rPr>
+        <w:t xml:space="preserve">IEEE Trans. Antennas </w:t>
+      </w:r>
+      <w:proofErr w:type="spellStart"/>
+      <w:r>
+        <w:rPr>
+          <w:i/>
+          <w:iCs/>
+          <w:sz w:val="16"/>
+          <w:szCs w:val="16"/>
+        </w:rPr>
+        <w:t>Propagat</w:t>
+      </w:r>
+      <w:proofErr w:type="spellEnd"/>
+      <w:r>
+        <w:rPr>
+          <w:i/>
+          <w:iCs/>
+          <w:sz w:val="16"/>
+          <w:szCs w:val="16"/>
+        </w:rPr>
+        <w:t>.</w:t>
       </w:r>
       <w:r>
         <w:rPr>
@@ -764,10 +1013,7 @@
         </w:numPr>
       </w:pPr>
       <w:r>
-        <w:t>C. J. Kaufman, Rock</w:t>
-      </w:r>
-      <w:r>
-        <w:t>y Mountain Research Lab., Boulder, CO, private communication, May 1995.</w:t>
+        <w:t>C. J. Kaufman, Rocky Mountain Research Lab., Boulder, CO, private communication, May 1995.</w:t>
       </w:r>
     </w:p>
     <w:p>
@@ -779,21 +1025,38 @@
         </w:numPr>
       </w:pPr>
       <w:r>
-        <w:t xml:space="preserve">Y. Yorozu, M. Hirano, K. Oka, and Y. Tagawa, “Electron spectroscopy studies on magneto-optical media and plastic substrate interfaces (Translation Journals style),” </w:t>
-      </w:r>
-      <w:r>
-        <w:rPr>
-          <w:i/>
-          <w:iCs/>
-        </w:rPr>
-        <w:t>IEEE Transl. J. Mag</w:t>
-      </w:r>
-      <w:r>
-        <w:rPr>
-          <w:i/>
-          <w:iCs/>
-        </w:rPr>
-        <w:t>n.Jpn.</w:t>
+        <w:t xml:space="preserve">Y. Yorozu, M. Hirano, K. Oka, and Y. </w:t>
+      </w:r>
+      <w:proofErr w:type="spellStart"/>
+      <w:r>
+        <w:t>Tagawa</w:t>
+      </w:r>
+      <w:proofErr w:type="spellEnd"/>
+      <w:r>
+        <w:t xml:space="preserve">, “Electron spectroscopy studies on magneto-optical media and plastic substrate interfaces (Translation Journals style),” </w:t>
+      </w:r>
+      <w:r>
+        <w:rPr>
+          <w:i/>
+          <w:iCs/>
+        </w:rPr>
+        <w:t xml:space="preserve">IEEE Transl. J. </w:t>
+      </w:r>
+      <w:proofErr w:type="spellStart"/>
+      <w:r>
+        <w:rPr>
+          <w:i/>
+          <w:iCs/>
+        </w:rPr>
+        <w:t>Magn.Jpn</w:t>
+      </w:r>
+      <w:proofErr w:type="spellEnd"/>
+      <w:r>
+        <w:rPr>
+          <w:i/>
+          <w:iCs/>
+        </w:rPr>
+        <w:t>.</w:t>
       </w:r>
       <w:r>
         <w:t>, vol. 2, Aug. 1987, pp. 740–741 [</w:t>
@@ -818,7 +1081,23 @@
           <w:i/>
           <w:iCs/>
         </w:rPr>
-        <w:t xml:space="preserve"> Annu. Conf. Magnetics</w:t>
+        <w:t xml:space="preserve"> </w:t>
+      </w:r>
+      <w:proofErr w:type="spellStart"/>
+      <w:r>
+        <w:rPr>
+          <w:i/>
+          <w:iCs/>
+        </w:rPr>
+        <w:t>Annu</w:t>
+      </w:r>
+      <w:proofErr w:type="spellEnd"/>
+      <w:r>
+        <w:rPr>
+          <w:i/>
+          <w:iCs/>
+        </w:rPr>
+        <w:t>. Conf. Magnetics</w:t>
       </w:r>
       <w:r>
         <w:t xml:space="preserve"> Japan, 1982, p. 301].</w:t>
@@ -835,12 +1114,37 @@
       <w:r>
         <w:t xml:space="preserve">M. Young, </w:t>
       </w:r>
-      <w:r>
-        <w:rPr>
-          <w:i/>
-          <w:iCs/>
-        </w:rPr>
-        <w:t>The Techincal Writers Handbook.</w:t>
+      <w:proofErr w:type="gramStart"/>
+      <w:r>
+        <w:rPr>
+          <w:i/>
+          <w:iCs/>
+        </w:rPr>
+        <w:t>The</w:t>
+      </w:r>
+      <w:proofErr w:type="gramEnd"/>
+      <w:r>
+        <w:rPr>
+          <w:i/>
+          <w:iCs/>
+        </w:rPr>
+        <w:t xml:space="preserve"> </w:t>
+      </w:r>
+      <w:proofErr w:type="spellStart"/>
+      <w:r>
+        <w:rPr>
+          <w:i/>
+          <w:iCs/>
+        </w:rPr>
+        <w:t>Techincal</w:t>
+      </w:r>
+      <w:proofErr w:type="spellEnd"/>
+      <w:r>
+        <w:rPr>
+          <w:i/>
+          <w:iCs/>
+        </w:rPr>
+        <w:t xml:space="preserve"> Writers Handbook.</w:t>
       </w:r>
       <w:r>
         <w:t xml:space="preserve">  Mill Valley, CA: University Science, 1989.</w:t>
@@ -858,14 +1162,23 @@
           <w:sz w:val="16"/>
           <w:szCs w:val="16"/>
         </w:rPr>
-        <w:t>J. U. Duncombe, “Infrared navigation—Part I: An assessment of feasibility (Pe</w:t>
-      </w:r>
-      <w:r>
-        <w:rPr>
-          <w:sz w:val="16"/>
-          <w:szCs w:val="16"/>
-        </w:rPr>
-        <w:t xml:space="preserve">riodical style),” </w:t>
+        <w:t xml:space="preserve">J. U. </w:t>
+      </w:r>
+      <w:proofErr w:type="spellStart"/>
+      <w:r>
+        <w:rPr>
+          <w:sz w:val="16"/>
+          <w:szCs w:val="16"/>
+        </w:rPr>
+        <w:t>Duncombe</w:t>
+      </w:r>
+      <w:proofErr w:type="spellEnd"/>
+      <w:r>
+        <w:rPr>
+          <w:sz w:val="16"/>
+          <w:szCs w:val="16"/>
+        </w:rPr>
+        <w:t xml:space="preserve">, “Infrared navigation—Part I: An assessment of feasibility (Periodical style),” </w:t>
       </w:r>
       <w:r>
         <w:rPr>
@@ -897,25 +1210,40 @@
           <w:szCs w:val="16"/>
         </w:rPr>
         <w:tab/>
-        <w:t xml:space="preserve">S. Chen, B. Mulgrew, and P. M. Grant, “A clustering technique for digital communications channel equalization using radial basis function networks,” </w:t>
-      </w:r>
-      <w:r>
-        <w:rPr>
-          <w:i/>
-          <w:iCs/>
-          <w:sz w:val="16"/>
-          <w:szCs w:val="16"/>
-        </w:rPr>
-        <w:t>IEEE Trans. Neural Netwo</w:t>
-      </w:r>
-      <w:r>
-        <w:rPr>
-          <w:i/>
-          <w:iCs/>
-          <w:sz w:val="16"/>
-          <w:szCs w:val="16"/>
-        </w:rPr>
-        <w:t>rks</w:t>
+        <w:t xml:space="preserve">S. Chen, B. </w:t>
+      </w:r>
+      <w:proofErr w:type="spellStart"/>
+      <w:r>
+        <w:rPr>
+          <w:sz w:val="16"/>
+          <w:szCs w:val="16"/>
+        </w:rPr>
+        <w:t>Mulgrew</w:t>
+      </w:r>
+      <w:proofErr w:type="spellEnd"/>
+      <w:r>
+        <w:rPr>
+          <w:sz w:val="16"/>
+          <w:szCs w:val="16"/>
+        </w:rPr>
+        <w:t xml:space="preserve">, and P. M. Grant, “A clustering technique for digital communications channel equalization using </w:t>
+      </w:r>
+      <w:r>
+        <w:rPr>
+          <w:sz w:val="16"/>
+          <w:szCs w:val="16"/>
+        </w:rPr>
+        <w:lastRenderedPageBreak/>
+        <w:t xml:space="preserve">radial basis function networks,” </w:t>
+      </w:r>
+      <w:r>
+        <w:rPr>
+          <w:i/>
+          <w:iCs/>
+          <w:sz w:val="16"/>
+          <w:szCs w:val="16"/>
+        </w:rPr>
+        <w:t>IEEE Trans. Neural Networks</w:t>
       </w:r>
       <w:r>
         <w:rPr>
@@ -937,7 +1265,6 @@
           <w:sz w:val="16"/>
           <w:szCs w:val="16"/>
         </w:rPr>
-        <w:lastRenderedPageBreak/>
         <w:t xml:space="preserve">R. W. Lucky, “Automatic equalization for digital communication,” </w:t>
       </w:r>
       <w:r>
@@ -969,23 +1296,72 @@
           <w:sz w:val="16"/>
           <w:szCs w:val="16"/>
         </w:rPr>
-        <w:t>S. P. Bingulac, “On the compatibility of adaptive controllers (Published Conference Proceedin</w:t>
-      </w:r>
-      <w:r>
-        <w:rPr>
-          <w:sz w:val="16"/>
-          <w:szCs w:val="16"/>
-        </w:rPr>
-        <w:t xml:space="preserve">gs style),” in </w:t>
-      </w:r>
-      <w:r>
-        <w:rPr>
-          <w:i/>
-          <w:iCs/>
-          <w:sz w:val="16"/>
-          <w:szCs w:val="16"/>
-        </w:rPr>
-        <w:t>Proc. 4th Annu. Allerton Conf. Circuits and Systems Theory</w:t>
+        <w:t xml:space="preserve">S. P. </w:t>
+      </w:r>
+      <w:proofErr w:type="spellStart"/>
+      <w:r>
+        <w:rPr>
+          <w:sz w:val="16"/>
+          <w:szCs w:val="16"/>
+        </w:rPr>
+        <w:t>Bingulac</w:t>
+      </w:r>
+      <w:proofErr w:type="spellEnd"/>
+      <w:r>
+        <w:rPr>
+          <w:sz w:val="16"/>
+          <w:szCs w:val="16"/>
+        </w:rPr>
+        <w:t xml:space="preserve">, “On the compatibility of adaptive controllers (Published Conference Proceedings style),” in </w:t>
+      </w:r>
+      <w:r>
+        <w:rPr>
+          <w:i/>
+          <w:iCs/>
+          <w:sz w:val="16"/>
+          <w:szCs w:val="16"/>
+        </w:rPr>
+        <w:t xml:space="preserve">Proc. 4th </w:t>
+      </w:r>
+      <w:proofErr w:type="spellStart"/>
+      <w:r>
+        <w:rPr>
+          <w:i/>
+          <w:iCs/>
+          <w:sz w:val="16"/>
+          <w:szCs w:val="16"/>
+        </w:rPr>
+        <w:t>Annu</w:t>
+      </w:r>
+      <w:proofErr w:type="spellEnd"/>
+      <w:r>
+        <w:rPr>
+          <w:i/>
+          <w:iCs/>
+          <w:sz w:val="16"/>
+          <w:szCs w:val="16"/>
+        </w:rPr>
+        <w:t xml:space="preserve">. </w:t>
+      </w:r>
+      <w:proofErr w:type="spellStart"/>
+      <w:r>
+        <w:rPr>
+          <w:i/>
+          <w:iCs/>
+          <w:sz w:val="16"/>
+          <w:szCs w:val="16"/>
+        </w:rPr>
+        <w:t>Allerton</w:t>
+      </w:r>
+      <w:proofErr w:type="spellEnd"/>
+      <w:r>
+        <w:rPr>
+          <w:i/>
+          <w:iCs/>
+          <w:sz w:val="16"/>
+          <w:szCs w:val="16"/>
+        </w:rPr>
+        <w:t xml:space="preserve"> Conf. Circuits and Systems Theory</w:t>
       </w:r>
       <w:r>
         <w:rPr>
@@ -1007,7 +1383,23 @@
           <w:sz w:val="16"/>
           <w:szCs w:val="16"/>
         </w:rPr>
-        <w:t xml:space="preserve">G. R. Faulhaber, “Design of service systems with priority reservation,” in </w:t>
+        <w:t xml:space="preserve">G. R. </w:t>
+      </w:r>
+      <w:proofErr w:type="spellStart"/>
+      <w:r>
+        <w:rPr>
+          <w:sz w:val="16"/>
+          <w:szCs w:val="16"/>
+        </w:rPr>
+        <w:t>Faulhaber</w:t>
+      </w:r>
+      <w:proofErr w:type="spellEnd"/>
+      <w:r>
+        <w:rPr>
+          <w:sz w:val="16"/>
+          <w:szCs w:val="16"/>
+        </w:rPr>
+        <w:t xml:space="preserve">, “Design of service systems with priority reservation,” in </w:t>
       </w:r>
       <w:r>
         <w:rPr>
@@ -1038,14 +1430,7 @@
           <w:sz w:val="16"/>
           <w:szCs w:val="16"/>
         </w:rPr>
-        <w:t>W. D. Doyle, “Magnetiza</w:t>
-      </w:r>
-      <w:r>
-        <w:rPr>
-          <w:sz w:val="16"/>
-          <w:szCs w:val="16"/>
-        </w:rPr>
-        <w:t xml:space="preserve">tion reversal in films with biaxial anisotropy,” in </w:t>
+        <w:t xml:space="preserve">W. D. Doyle, “Magnetization reversal in films with biaxial anisotropy,” in </w:t>
       </w:r>
       <w:r>
         <w:rPr>
@@ -1076,14 +1461,39 @@
           <w:sz w:val="16"/>
           <w:szCs w:val="16"/>
         </w:rPr>
-        <w:t>G. W. Juette and L. E. Zeffanella, “Radio noise currents n short sections on bundle conductors (Presented Conference Paper style),” presented at the IEEE Summer</w:t>
-      </w:r>
-      <w:r>
-        <w:rPr>
-          <w:sz w:val="16"/>
-          <w:szCs w:val="16"/>
-        </w:rPr>
-        <w:t xml:space="preserve"> power Meeting, Dallas, TX, Jun. 22–27, 1990, Paper 90 SM 690-0 PWRS.</w:t>
+        <w:t xml:space="preserve">G. W. </w:t>
+      </w:r>
+      <w:proofErr w:type="spellStart"/>
+      <w:r>
+        <w:rPr>
+          <w:sz w:val="16"/>
+          <w:szCs w:val="16"/>
+        </w:rPr>
+        <w:t>Juette</w:t>
+      </w:r>
+      <w:proofErr w:type="spellEnd"/>
+      <w:r>
+        <w:rPr>
+          <w:sz w:val="16"/>
+          <w:szCs w:val="16"/>
+        </w:rPr>
+        <w:t xml:space="preserve"> and L. E. </w:t>
+      </w:r>
+      <w:proofErr w:type="spellStart"/>
+      <w:r>
+        <w:rPr>
+          <w:sz w:val="16"/>
+          <w:szCs w:val="16"/>
+        </w:rPr>
+        <w:t>Zeffanella</w:t>
+      </w:r>
+      <w:proofErr w:type="spellEnd"/>
+      <w:r>
+        <w:rPr>
+          <w:sz w:val="16"/>
+          <w:szCs w:val="16"/>
+        </w:rPr>
+        <w:t>, “Radio noise currents n short sections on bundle conductors (Presented Conference Paper style),” presented at the IEEE Summer power Meeting, Dallas, TX, Jun. 22–27, 1990, Paper 90 SM 690-0 PWRS.</w:t>
       </w:r>
     </w:p>
     <w:p>
@@ -1095,7 +1505,15 @@
         </w:numPr>
       </w:pPr>
       <w:r>
-        <w:t>J. G. Kreifeldt, “An analysis of surface-detected EMG as an amplitude-modulated noise,” presented at the 1989 Int. Conf. Medicine and Biological Engineering, Chicago, IL.</w:t>
+        <w:t xml:space="preserve">J. G. </w:t>
+      </w:r>
+      <w:proofErr w:type="spellStart"/>
+      <w:r>
+        <w:t>Kreifeldt</w:t>
+      </w:r>
+      <w:proofErr w:type="spellEnd"/>
+      <w:r>
+        <w:t>, “An analysis of surface-detected EMG as an amplitude-modulated noise,” presented at the 1989 Int. Conf. Medicine and Biological Engineering, Chicago, IL.</w:t>
       </w:r>
     </w:p>
     <w:p>
@@ -1107,10 +1525,7 @@
         </w:numPr>
       </w:pPr>
       <w:r>
-        <w:t>J. Williams, “N</w:t>
-      </w:r>
-      <w:r>
-        <w:t xml:space="preserve">arrow-band analyzer (Thesis or Dissertation style),” Ph.D. dissertation, Dept. Elect. Eng., Harvard Univ., Cambridge, MA, 1993. </w:t>
+        <w:t xml:space="preserve">J. Williams, “Narrow-band analyzer (Thesis or Dissertation style),” Ph.D. dissertation, Dept. Elect. Eng., Harvard Univ., Cambridge, MA, 1993. </w:t>
       </w:r>
     </w:p>
     <w:p>
@@ -1122,10 +1537,15 @@
         </w:numPr>
       </w:pPr>
       <w:r>
-        <w:t>N. Kawasaki, “Parametric study of thermal and chemical nonequilibrium nozzle flow,” M.S. thesis, Dept. Electron. Eng., Osaka Un</w:t>
-      </w:r>
-      <w:r>
-        <w:t>iv., Osaka, Japan, 1993.</w:t>
+        <w:t xml:space="preserve">N. Kawasaki, “Parametric study of thermal and chemical </w:t>
+      </w:r>
+      <w:proofErr w:type="spellStart"/>
+      <w:r>
+        <w:t>nonequilibrium</w:t>
+      </w:r>
+      <w:proofErr w:type="spellEnd"/>
+      <w:r>
+        <w:t xml:space="preserve"> nozzle flow,” M.S. thesis, Dept. Electron. Eng., Osaka Univ., Osaka, Japan, 1993.</w:t>
       </w:r>
     </w:p>
     <w:p>
@@ -1185,10 +1605,7 @@
         <w:t>Letter Symbols for Quantities</w:t>
       </w:r>
       <w:r>
-        <w:t>, ANSI</w:t>
-      </w:r>
-      <w:r>
-        <w:t xml:space="preserve"> Standard Y10.5-1968.</w:t>
+        <w:t>, ANSI Standard Y10.5-1968.</w:t>
       </w:r>
     </w:p>
     <w:p>
@@ -1212,10 +1629,23 @@
         </w:numPr>
       </w:pPr>
       <w:r>
-        <w:t xml:space="preserve">E. E. Reber, R. L. Michell, and C. J. Carter, </w:t>
-      </w:r>
-      <w:r>
-        <w:t>“Oxygen absorption in the Earth’s atmosphere,” Aerospace Corp., Los Angeles, CA, Tech. Rep. TR-0200 (420-46)-3, Nov. 1988.</w:t>
+        <w:t xml:space="preserve">E. E. </w:t>
+      </w:r>
+      <w:proofErr w:type="spellStart"/>
+      <w:r>
+        <w:t>Reber</w:t>
+      </w:r>
+      <w:proofErr w:type="spellEnd"/>
+      <w:r>
+        <w:t xml:space="preserve">, R. L. </w:t>
+      </w:r>
+      <w:proofErr w:type="spellStart"/>
+      <w:r>
+        <w:t>Michell</w:t>
+      </w:r>
+      <w:proofErr w:type="spellEnd"/>
+      <w:r>
+        <w:t>, and C. J. Carter, “Oxygen absorption in the Earth’s atmosphere,” Aerospace Corp., Los Angeles, CA, Tech. Rep. TR-0200 (420-46)-3, Nov. 1988.</w:t>
       </w:r>
     </w:p>
     <w:p>
@@ -1256,14 +1686,7 @@
           <w:i/>
           <w:iCs/>
         </w:rPr>
-        <w:t>Motorol</w:t>
-      </w:r>
-      <w:r>
-        <w:rPr>
-          <w:i/>
-          <w:iCs/>
-        </w:rPr>
-        <w:t>a Semiconductor Data Manual,</w:t>
+        <w:t>Motorola Semiconductor Data Manual,</w:t>
       </w:r>
       <w:r>
         <w:t xml:space="preserve"> Motorola Semiconductor Products Inc., Phoenix, AZ, 1989.</w:t>
@@ -1278,7 +1701,16 @@
         </w:numPr>
       </w:pPr>
       <w:r>
-        <w:t xml:space="preserve">(Basic Book/Monograph Online Sources) J. K. Author. (year, month, day). </w:t>
+        <w:lastRenderedPageBreak/>
+        <w:t>(Basic Book/Monograph Online Sources) J. K. Author. (</w:t>
+      </w:r>
+      <w:proofErr w:type="gramStart"/>
+      <w:r>
+        <w:t>year</w:t>
+      </w:r>
+      <w:proofErr w:type="gramEnd"/>
+      <w:r>
+        <w:t xml:space="preserve">, month, day). </w:t>
       </w:r>
       <w:r>
         <w:rPr>
@@ -1313,13 +1745,17 @@
         </w:numPr>
       </w:pPr>
       <w:r>
-        <w:lastRenderedPageBreak/>
-        <w:t>J. Jones. (1991, Ma</w:t>
-      </w:r>
-      <w:r>
-        <w:t xml:space="preserve">y 10). Networks (2nd ed.) [Online]. Available: </w:t>
-      </w:r>
-      <w:hyperlink r:id="rId12">
+        <w:t xml:space="preserve">J. Jones. (1991, May 10). Networks (2nd </w:t>
+      </w:r>
+      <w:proofErr w:type="gramStart"/>
+      <w:r>
+        <w:t>ed</w:t>
+      </w:r>
+      <w:proofErr w:type="gramEnd"/>
+      <w:r>
+        <w:t xml:space="preserve">.) [Online]. Available: </w:t>
+      </w:r>
+      <w:hyperlink r:id="rId13">
         <w:r>
           <w:rPr>
             <w:rStyle w:val="InternetLink"/>
@@ -1337,7 +1773,15 @@
         </w:numPr>
       </w:pPr>
       <w:r>
-        <w:t xml:space="preserve">(Journal Online Sources style) K. Author. (year, month). Title. </w:t>
+        <w:t>(Journal Online Sources style) K. Author. (</w:t>
+      </w:r>
+      <w:proofErr w:type="gramStart"/>
+      <w:r>
+        <w:t>year</w:t>
+      </w:r>
+      <w:proofErr w:type="gramEnd"/>
+      <w:r>
+        <w:t xml:space="preserve">, month). Title. </w:t>
       </w:r>
       <w:r>
         <w:rPr>
@@ -1347,7 +1791,15 @@
         <w:t>Journal</w:t>
       </w:r>
       <w:r>
-        <w:t xml:space="preserve"> [Type of medium]. Volume(issue), paging if given.</w:t>
+        <w:t xml:space="preserve"> [Type of medium]. </w:t>
+      </w:r>
+      <w:proofErr w:type="gramStart"/>
+      <w:r>
+        <w:t>Volume(</w:t>
+      </w:r>
+      <w:proofErr w:type="gramEnd"/>
+      <w:r>
+        <w:t>issue), paging if given.</w:t>
       </w:r>
       <w:r>
         <w:tab/>
@@ -1372,7 +1824,15 @@
         </w:numPr>
       </w:pPr>
       <w:r>
-        <w:t xml:space="preserve">R. J. Vidmar. (1992, August). On the use of atmospheric plasmas as electromagnetic reflectors. </w:t>
+        <w:t xml:space="preserve">R. J. </w:t>
+      </w:r>
+      <w:proofErr w:type="spellStart"/>
+      <w:r>
+        <w:t>Vidmar</w:t>
+      </w:r>
+      <w:proofErr w:type="spellEnd"/>
+      <w:r>
+        <w:t xml:space="preserve">. (1992, August). On the use of atmospheric plasmas as electromagnetic reflectors. </w:t>
       </w:r>
       <w:r>
         <w:rPr>
@@ -1432,16 +1892,7 @@
         <w:t>First A. Author</w:t>
       </w:r>
       <w:r>
-        <w:t xml:space="preserve"> (M’76–SM’81–F’87) and </w:t>
-      </w:r>
-      <w:r>
-        <w:t>the other authors may include biographies at the end of regular papers. Biographies are often not included in conference-related papers. This author became a Member (M) of IEEE in 1976, a Senior Member (SM) in 1981, and a Fellow (F) in 1987.  The first par</w:t>
-      </w:r>
-      <w:r>
-        <w:t>agraph may contain a place and/or date of birth (list place, then date). Next, the author’s educational background is listed. The degrees should be listed with type of degree in what field, which institution, city, state, and country, and year degree was e</w:t>
-      </w:r>
-      <w:r>
-        <w:t>arned. The author’s major field of study should be lower-cased.</w:t>
+        <w:t xml:space="preserve"> (M’76–SM’81–F’87) and the other authors may include biographies at the end of regular papers. Biographies are often not included in conference-related papers. This author became a Member (M) of IEEE in 1976, a Senior Member (SM) in 1981, and a Fellow (F) in 1987.  The first paragraph may contain a place and/or date of birth (list place, then date). Next, the author’s educational background is listed. The degrees should be listed with type of degree in what field, which institution, city, state, and country, and year degree was earned. The author’s major field of study should be lower-cased.</w:t>
       </w:r>
     </w:p>
     <w:p>
@@ -1450,13 +1901,7 @@
       </w:pPr>
       <w:r>
         <w:tab/>
-        <w:t>The second paragraph uses the pronoun of the person (he or she) and not the author’s last name. It lists military and work experience, including summer and fellowship jobs. Job titles are cap</w:t>
-      </w:r>
-      <w:r>
-        <w:t xml:space="preserve">italized. The current job must have a location; previous positions may be listed without one. Information concerning previous publications may be included. Try not to list more than three books or published articles. The format for listing publishers of a </w:t>
-      </w:r>
-      <w:r>
-        <w:t>book within the biography is: title of book (city, state: publisher name, year) similar to a reference. Current and previous research interests end the paragraph.</w:t>
+        <w:t>The second paragraph uses the pronoun of the person (he or she) and not the author’s last name. It lists military and work experience, including summer and fellowship jobs. Job titles are capitalized. The current job must have a location; previous positions may be listed without one. Information concerning previous publications may be included. Try not to list more than three books or published articles. The format for listing publishers of a book within the biography is: title of book (city, state: publisher name, year) similar to a reference. Current and previous research interests end the paragraph.</w:t>
       </w:r>
     </w:p>
     <w:p>
@@ -1465,17 +1910,27 @@
       </w:pPr>
       <w:r>
         <w:tab/>
-        <w:t>The third paragraph begins with the author’s title and last name (e.g., Dr. Smith, Prof. Jon</w:t>
-      </w:r>
-      <w:r>
-        <w:t>es, Mr. Kajor, Ms. Hunter). List any memberships in professional societies other than the IEEE. Finally, list any awards and work for IEEE committees and publications.  If a photograph is provided, the biography will be indented around it. The photograph i</w:t>
-      </w:r>
-      <w:r>
-        <w:t>s placed at the top left of the biography. Personal hobbies will be deleted from the biography.</w:t>
+        <w:t xml:space="preserve">The third paragraph begins with the author’s title and last name (e.g., Dr. Smith, Prof. Jones, Mr. </w:t>
+      </w:r>
+      <w:proofErr w:type="spellStart"/>
+      <w:r>
+        <w:t>Kajor</w:t>
+      </w:r>
+      <w:proofErr w:type="spellEnd"/>
+      <w:r>
+        <w:t xml:space="preserve">, </w:t>
+      </w:r>
+      <w:proofErr w:type="gramStart"/>
+      <w:r>
+        <w:t>Ms</w:t>
+      </w:r>
+      <w:proofErr w:type="gramEnd"/>
+      <w:r>
+        <w:t>. Hunter). List any memberships in professional societies other than the IEEE. Finally, list any awards and work for IEEE committees and publications.  If a photograph is provided, the biography will be indented around it. The photograph is placed at the top left of the biography. Personal hobbies will be deleted from the biography.</w:t>
       </w:r>
     </w:p>
     <w:sectPr>
-      <w:headerReference w:type="default" r:id="rId13"/>
+      <w:headerReference w:type="default" r:id="rId14"/>
       <w:pgSz w:w="12240" w:h="15840"/>
       <w:pgMar w:top="1440" w:right="1440" w:bottom="1440" w:left="1440" w:header="720" w:footer="720" w:gutter="0"/>
       <w:cols w:num="2" w:space="288"/>
@@ -1540,15 +1995,15 @@
       </w:pPr>
       <w:r>
         <w:tab/>
-      </w:r>
-      <w:r>
-        <w:t>Manuscript received October 9, 2001. (Write the date on which you submitted your paper for review.) This work was supported in part by the U.S. Department of Commerce under Grant BS123456 (sponsor and financial support acknowledgment goes here). Paper titl</w:t>
-      </w:r>
-      <w:r>
-        <w:t>es should be written in uppercase and lowercase letters, not all uppercase. Avoid writing long formulas with subscripts in the title; short formulas that identify the elements are fine (e.g., "Nd–Fe–B"). Do not write “(Invited)” in the title. Full names of</w:t>
-      </w:r>
-      <w:r>
-        <w:t xml:space="preserve"> authors are preferred in the author field, but are not required. Put a space between authors’ initials. </w:t>
+        <w:t>Manuscript received October 9, 2001. (Write the date on which you submitted your paper for review.) This work was supported in part by the U.S. Department of Commerce under Grant BS123456 (sponsor and financial support acknowledgment goes here). Paper titles should be written in uppercase and lowercase letters, not all uppercase. Avoid writing long formulas with subscripts in the title; short formulas that identify the elements are fine (e.g., "</w:t>
+      </w:r>
+      <w:proofErr w:type="spellStart"/>
+      <w:r>
+        <w:t>Nd</w:t>
+      </w:r>
+      <w:proofErr w:type="spellEnd"/>
+      <w:r>
+        <w:t xml:space="preserve">–Fe–B"). Do not write “(Invited)” in the title. Full names of authors are preferred in the author field, but are not required. Put a space between authors’ initials. </w:t>
       </w:r>
     </w:p>
     <w:p>
@@ -1557,10 +2012,7 @@
       </w:pPr>
       <w:r>
         <w:tab/>
-        <w:t xml:space="preserve">F. A. Author is with the National Institute of Standards and Technology, Boulder, CO 80305 USA (corresponding author to provide phone: 303-555-5555; </w:t>
-      </w:r>
-      <w:r>
-        <w:t xml:space="preserve">fax: 303-555-5555; e-mail: author@ boulder.nist.gov). </w:t>
+        <w:t xml:space="preserve">F. A. Author is with the National Institute of Standards and Technology, Boulder, CO 80305 USA (corresponding author to provide phone: 303-555-5555; fax: 303-555-5555; e-mail: author@ boulder.nist.gov). </w:t>
       </w:r>
     </w:p>
     <w:p>
@@ -1569,10 +2021,7 @@
       </w:pPr>
       <w:r>
         <w:tab/>
-        <w:t>S. B. Author, Jr., was with Rice University, Houston, TX 77005 USA. He is now with the Department of Physics, Colorado State University, Fort Collins, CO 80523 USA (e-mail: author@lamar.colostate.edu)</w:t>
-      </w:r>
-      <w:r>
-        <w:t>.</w:t>
+        <w:t>S. B. Author, Jr., was with Rice University, Houston, TX 77005 USA. He is now with the Department of Physics, Colorado State University, Fort Collins, CO 80523 USA (e-mail: author@lamar.colostate.edu).</w:t>
       </w:r>
     </w:p>
     <w:p>
@@ -1614,10 +2063,7 @@
       <w:fldChar w:fldCharType="begin"/>
     </w:r>
     <w:r>
-      <w:instrText>P</w:instrText>
-    </w:r>
-    <w:r>
-      <w:instrText>AGE</w:instrText>
+      <w:instrText>PAGE</w:instrText>
     </w:r>
     <w:r>
       <w:fldChar w:fldCharType="separate"/>
@@ -1626,7 +2072,7 @@
       <w:rPr>
         <w:noProof/>
       </w:rPr>
-      <w:t>1</w:t>
+      <w:t>2</w:t>
     </w:r>
     <w:r>
       <w:fldChar w:fldCharType="end"/>
@@ -2560,6 +3006,38 @@
     <w:rPr>
       <w:b/>
       <w:bCs/>
+    </w:rPr>
+  </w:style>
+  <w:style w:type="paragraph" w:styleId="BalloonText">
+    <w:name w:val="Balloon Text"/>
+    <w:basedOn w:val="Normal"/>
+    <w:link w:val="BalloonTextChar"/>
+    <w:uiPriority w:val="99"/>
+    <w:semiHidden/>
+    <w:unhideWhenUsed/>
+    <w:rsid w:val="0014488F"/>
+    <w:pPr>
+      <w:spacing w:after="0" w:line="240" w:lineRule="auto"/>
+    </w:pPr>
+    <w:rPr>
+      <w:rFonts w:ascii="Tahoma" w:hAnsi="Tahoma" w:cs="Tahoma"/>
+      <w:sz w:val="16"/>
+      <w:szCs w:val="16"/>
+    </w:rPr>
+  </w:style>
+  <w:style w:type="character" w:customStyle="1" w:styleId="BalloonTextChar">
+    <w:name w:val="Balloon Text Char"/>
+    <w:basedOn w:val="DefaultParagraphFont"/>
+    <w:link w:val="BalloonText"/>
+    <w:uiPriority w:val="99"/>
+    <w:semiHidden/>
+    <w:rsid w:val="0014488F"/>
+    <w:rPr>
+      <w:rFonts w:ascii="Tahoma" w:eastAsia="Times New Roman" w:hAnsi="Tahoma" w:cs="Tahoma"/>
+      <w:color w:val="00000A"/>
+      <w:sz w:val="16"/>
+      <w:szCs w:val="16"/>
+      <w:lang w:val="en-US" w:eastAsia="zh-CN"/>
     </w:rPr>
   </w:style>
 </w:styles>

</xml_diff>

<commit_message>
Pulled in Donovan's stuff
</commit_message>
<xml_diff>
--- a/doc/ImageVectorization.docx
+++ b/doc/ImageVectorization.docx
@@ -27,10 +27,23 @@
         <w:t>Abstract</w:t>
       </w:r>
       <w:r>
-        <w:t>—This paper describes an application that converts raster images to vector images (vectorization).  The application is capable of extracting polygons as well as curved shapes from color images. It can then save this data in the Scalable Vector Graphics (SV</w:t>
-      </w:r>
-      <w:r>
-        <w:t xml:space="preserve">G) format. Region tracing and cubic Bezier fitting are the main techniques employed to achieve the conversion. </w:t>
+        <w:t>—</w:t>
+      </w:r>
+      <w:proofErr w:type="gramStart"/>
+      <w:r>
+        <w:t>This</w:t>
+      </w:r>
+      <w:proofErr w:type="gramEnd"/>
+      <w:r>
+        <w:t xml:space="preserve"> paper describes an application that converts raster images to vector images (</w:t>
+      </w:r>
+      <w:proofErr w:type="spellStart"/>
+      <w:r>
+        <w:t>vectorization</w:t>
+      </w:r>
+      <w:proofErr w:type="spellEnd"/>
+      <w:r>
+        <w:t xml:space="preserve">).  The application is capable of extracting polygons as well as curved shapes from color images. It can then save this data in the Scalable Vector Graphics (SVG) format. Region tracing and cubic Bezier fitting are the main techniques employed to achieve the conversion. </w:t>
       </w:r>
     </w:p>
     <w:p>
@@ -52,7 +65,15 @@
         <w:t>Terms</w:t>
       </w:r>
       <w:r>
-        <w:t xml:space="preserve">—Image processing, image decomposition, vectorization, curve fitting </w:t>
+        <w:t xml:space="preserve">—Image processing, image decomposition, </w:t>
+      </w:r>
+      <w:proofErr w:type="spellStart"/>
+      <w:r>
+        <w:t>vectorization</w:t>
+      </w:r>
+      <w:proofErr w:type="spellEnd"/>
+      <w:r>
+        <w:t xml:space="preserve">, curve fitting </w:t>
       </w:r>
       <w:hyperlink r:id="rId8">
         <w:r>
@@ -89,22 +110,19 @@
       <w:pPr>
         <w:pStyle w:val="Abstract"/>
         <w:ind w:firstLine="0"/>
-      </w:pPr>
-      <w:r>
         <w:rPr>
           <w:b w:val="0"/>
           <w:sz w:val="20"/>
           <w:szCs w:val="20"/>
         </w:rPr>
-        <w:t>Vector graphics use geometrical primitives based on mathematical equations to represent images. Since vector graphics construct displayed images from a mathematical model,</w:t>
-      </w:r>
+      </w:pPr>
       <w:r>
         <w:rPr>
           <w:b w:val="0"/>
           <w:sz w:val="20"/>
           <w:szCs w:val="20"/>
         </w:rPr>
-        <w:t xml:space="preserve"> it is possible to render the model at any zoom level without causing pixilation. Vector formats are frequently used for images that are meant to appear on a variety of mediums and at different sizes. Vector formats are also useful because they provide a c</w:t>
+        <w:t xml:space="preserve">Vector graphics is the use of geometric primitives and other parameters to represent images in computer graphics. The geometric primitives are based on mathematical models, which include points, paths, and polygons. Since vector graphics are rendered using a mathematical model, the quality of the rendered image is independent of its scale. This contrasts to the more commonly used raster formats, which represent images as pixels. Vector formats are frequently used for images </w:t>
       </w:r>
       <w:r>
         <w:rPr>
@@ -112,7 +130,8 @@
           <w:sz w:val="20"/>
           <w:szCs w:val="20"/>
         </w:rPr>
-        <w:t xml:space="preserve">ompressed representation of their raster counterparts. </w:t>
+        <w:lastRenderedPageBreak/>
+        <w:t>that are meant to appear on a variety of mediums and at different sizes (e.g. fonts, logos, blueprints and maps). Vector formats usually have a smaller file size than raster formats, although this is proportional to the complexity of the image.</w:t>
       </w:r>
     </w:p>
     <w:p>
@@ -127,16 +146,56 @@
         <w:ind w:firstLine="0"/>
       </w:pPr>
       <w:r>
-        <w:t xml:space="preserve">This </w:t>
-      </w:r>
-      <w:r>
-        <w:t>paper</w:t>
-      </w:r>
-      <w:r>
-        <w:t xml:space="preserve"> presents the process used by a vectorization application that has been developed in MATLAB, utilizing the Image Processing Toolbox. The implementation consists of a GUI to load images a</w:t>
-      </w:r>
-      <w:r>
-        <w:t xml:space="preserve">nd user controlled vectorization parameters. </w:t>
+        <w:t xml:space="preserve">This paper presents one method of </w:t>
+      </w:r>
+      <w:proofErr w:type="spellStart"/>
+      <w:r>
+        <w:t>vectorization</w:t>
+      </w:r>
+      <w:proofErr w:type="spellEnd"/>
+      <w:r>
+        <w:t>, which is the conversion of raster graphics to vector graphics. This method was implemented in MATLAB, utilizing its Image Processing Toolbox</w:t>
+      </w:r>
+      <w:r>
+        <w:t xml:space="preserve"> and a library for cubic Bezier curve fitting</w:t>
+      </w:r>
+      <w:r>
+        <w:t xml:space="preserve">. The implementation consists of a GUI to load raster images, set parameters for </w:t>
+      </w:r>
+      <w:proofErr w:type="spellStart"/>
+      <w:r>
+        <w:t>vectorization</w:t>
+      </w:r>
+      <w:proofErr w:type="spellEnd"/>
+      <w:r>
+        <w:t xml:space="preserve"> and export the </w:t>
+      </w:r>
+      <w:proofErr w:type="spellStart"/>
+      <w:r>
+        <w:t>vectorized</w:t>
+      </w:r>
+      <w:proofErr w:type="spellEnd"/>
+      <w:r>
+        <w:t xml:space="preserve"> images. The scope was constrained by limiting primitive extraction to polygons and </w:t>
+      </w:r>
+      <w:proofErr w:type="spellStart"/>
+      <w:r>
+        <w:t>beziergons</w:t>
+      </w:r>
+      <w:proofErr w:type="spellEnd"/>
+      <w:r>
+        <w:t xml:space="preserve"> (closed paths of Bezier curves) were extracted</w:t>
+      </w:r>
+      <w:r>
+        <w:t xml:space="preserve"> in the </w:t>
+      </w:r>
+      <w:proofErr w:type="spellStart"/>
+      <w:r>
+        <w:t>Vectorization</w:t>
+      </w:r>
+      <w:proofErr w:type="spellEnd"/>
+      <w:r>
+        <w:t xml:space="preserve"> process. </w:t>
       </w:r>
     </w:p>
     <w:p>
@@ -176,39 +235,38 @@
         <w:t>quantized</w:t>
       </w:r>
       <w:r>
-        <w:t xml:space="preserve"> to a low number. This </w:t>
-      </w:r>
-      <w:r>
-        <w:t>number is usually between 2 and 20. Vector images normally contain a low number of colors. Vector formats are generally not useful for representing images with a high number of colors, unless the colors can be simply described by a mathematical model. This</w:t>
-      </w:r>
-      <w:r>
-        <w:t xml:space="preserve"> vectorization implementation is only concerned with the extraction of uniformly colored shapes. After color reduction, a median filter is applied to the resultant image, in order to remove small colored regions. The image is then separated into several bi</w:t>
-      </w:r>
-      <w:r>
-        <w:t>nary images- one for each color.</w:t>
-      </w:r>
-    </w:p>
-    <w:p>
-      <w:r>
-        <w:t xml:space="preserve">Region tracing is then performed on the binary images, giving </w:t>
-      </w:r>
-      <w:r>
-        <w:t>arrays of co-ordinates that outline each shape. This data can then be sampled at different frequencies, to obtain the vertices that can be used t</w:t>
-      </w:r>
-      <w:r>
-        <w:t xml:space="preserve">o represent the image as a set of colored polygons. The optimal </w:t>
+        <w:t xml:space="preserve"> to a low number. This number is usually between 2 and 20. Vector images normally contain a low number of colors. Vector formats are generally not useful for representing images with a high number of colors, unless the colors can be simply described by a mathematical model. This </w:t>
+      </w:r>
+      <w:proofErr w:type="spellStart"/>
+      <w:r>
+        <w:t>vectorization</w:t>
+      </w:r>
+      <w:proofErr w:type="spellEnd"/>
+      <w:r>
+        <w:t xml:space="preserve"> implementation is only concerned with the extraction of uniformly colored shapes. After color reduction, a median filter is applied to the resultant image, in order to remove small colored regions. The image is then separated into several binary images- one for each color.</w:t>
+      </w:r>
+    </w:p>
+    <w:p>
+      <w:r>
+        <w:t xml:space="preserve">Region tracing is then performed on the binary images, giving arrays of co-ordinates that outline each shape. This data can then be sampled at different frequencies, to obtain the vertices that can be used to represent the image as a set of colored polygons. The optimal </w:t>
       </w:r>
       <w:r>
         <w:t>amount</w:t>
       </w:r>
       <w:r>
-        <w:t xml:space="preserve"> of positions sampled highly depends on the resolution and complexity of the original image. If the sampling frequency is too low, the polygon will become distorted, and if the sampl</w:t>
-      </w:r>
-      <w:r>
-        <w:t>ing frequency is too high, the non-idealities of the image will be captured by the polygon (such as the shape of the pixels themselves). The percentage of trace points used as polygon vertices can be specified by the user of the application, and the optima</w:t>
-      </w:r>
-      <w:r>
-        <w:t>l percentage can be easily found through trial and error.</w:t>
+        <w:t xml:space="preserve"> of positions sampled highly depends on the resolution and complexity of the original image. If the sampling frequency is too low, the polygon will become distorted, </w:t>
+      </w:r>
+      <w:proofErr w:type="gramStart"/>
+      <w:r>
+        <w:t>and</w:t>
+      </w:r>
+      <w:proofErr w:type="gramEnd"/>
+      <w:r>
+        <w:t xml:space="preserve"> if the sampling frequency is too high, the non-idealities of the image will be captured by the polygon (such as the shape of the pixels themselves). The percentage of trace points used as polygon vertices can be specified by the user of the application, and the </w:t>
+      </w:r>
+      <w:r>
+        <w:lastRenderedPageBreak/>
+        <w:t>optimal percentage can be easily found through trial and error.</w:t>
       </w:r>
     </w:p>
     <w:p>
@@ -224,12 +282,19 @@
           <w:numId w:val="2"/>
         </w:numPr>
       </w:pPr>
-      <w:r>
-        <w:lastRenderedPageBreak/>
-        <w:t>Bezier Spline</w:t>
-      </w:r>
-      <w:r>
-        <w:t xml:space="preserve"> Fitting</w:t>
+      <w:proofErr w:type="spellStart"/>
+      <w:r>
+        <w:t>Bezier</w:t>
+      </w:r>
+      <w:r>
+        <w:t>gon</w:t>
+      </w:r>
+      <w:proofErr w:type="spellEnd"/>
+      <w:r>
+        <w:t xml:space="preserve"> </w:t>
+      </w:r>
+      <w:r>
+        <w:t>Fitting</w:t>
       </w:r>
     </w:p>
     <w:p>
@@ -237,19 +302,29 @@
         <w:pStyle w:val="Textbody"/>
       </w:pPr>
       <w:r>
-        <w:t xml:space="preserve">Cubic Bezier </w:t>
-      </w:r>
-      <w:r>
-        <w:t>spline</w:t>
-      </w:r>
-      <w:r>
-        <w:t xml:space="preserve"> fitting works well to approximate </w:t>
-      </w:r>
-      <w:r>
-        <w:t>curved traces.</w:t>
-      </w:r>
-      <w:r>
-        <w:t xml:space="preserve"> Most vector formats allow the rendering of these splines.</w:t>
+        <w:t xml:space="preserve">Cubic </w:t>
+      </w:r>
+      <w:proofErr w:type="spellStart"/>
+      <w:r>
+        <w:t>beziergon</w:t>
+      </w:r>
+      <w:proofErr w:type="spellEnd"/>
+      <w:r>
+        <w:t xml:space="preserve"> fitting works well to approximate curved traces.</w:t>
+      </w:r>
+      <w:r>
+        <w:t xml:space="preserve"> Most vector formats allow the rendering of </w:t>
+      </w:r>
+      <w:r>
+        <w:t xml:space="preserve">Bezier paths, which are a superset of </w:t>
+      </w:r>
+      <w:proofErr w:type="spellStart"/>
+      <w:r>
+        <w:t>beziergons</w:t>
+      </w:r>
+      <w:proofErr w:type="spellEnd"/>
+      <w:r>
+        <w:t>.</w:t>
       </w:r>
     </w:p>
     <w:p>
@@ -257,14 +332,29 @@
         <w:pStyle w:val="Textbody"/>
       </w:pPr>
       <w:r>
+        <w:t>In the implementation, an open source library was used for the fitting of Bezier curves, which is found at [#]</w:t>
+      </w:r>
+      <w:proofErr w:type="gramStart"/>
+      <w:r>
+        <w:t>..</w:t>
+      </w:r>
+      <w:proofErr w:type="gramEnd"/>
+    </w:p>
+    <w:p>
+      <w:pPr>
+        <w:pStyle w:val="Textbody"/>
+      </w:pPr>
+      <w:r>
         <w:t xml:space="preserve">Cubic Bezier curves are represented by the </w:t>
       </w:r>
+      <w:proofErr w:type="spellStart"/>
       <w:r>
         <w:rPr>
           <w:highlight w:val="yellow"/>
         </w:rPr>
         <w:t>eqn</w:t>
       </w:r>
+      <w:proofErr w:type="spellEnd"/>
       <w:r>
         <w:t>:</w:t>
       </w:r>
@@ -333,6 +423,7 @@
       </w:r>
     </w:p>
     <w:p>
+      <w:proofErr w:type="gramStart"/>
       <w:r>
         <w:t>Where P</w:t>
       </w:r>
@@ -352,7 +443,11 @@
         <w:t>3</w:t>
       </w:r>
       <w:r>
-        <w:t xml:space="preserve"> are the curve control points. When fitting, P0 and P3 are the known end points of a curve, and P</w:t>
+        <w:t xml:space="preserve"> are the curve control points.</w:t>
+      </w:r>
+      <w:proofErr w:type="gramEnd"/>
+      <w:r>
+        <w:t xml:space="preserve"> When fitting, P0 and P3 are the known end points of a curve, and P</w:t>
       </w:r>
       <w:r>
         <w:rPr>
@@ -370,21 +465,26 @@
         <w:t>2</w:t>
       </w:r>
       <w:r>
-        <w:t xml:space="preserve"> are the points that need to be determined, based on the inter</w:t>
-      </w:r>
-      <w:r>
-        <w:t>mediate data points.</w:t>
+        <w:t xml:space="preserve"> are the points that need to be determined, based on the intermediate data points.</w:t>
       </w:r>
     </w:p>
     <w:p>
       <w:r>
         <w:t xml:space="preserve">P1 and P2 were determined using least-square fitting, which minimizes S, in </w:t>
       </w:r>
+      <w:proofErr w:type="spellStart"/>
       <w:r>
         <w:rPr>
           <w:highlight w:val="yellow"/>
         </w:rPr>
-        <w:t>eqn X</w:t>
+        <w:t>eqn</w:t>
+      </w:r>
+      <w:proofErr w:type="spellEnd"/>
+      <w:r>
+        <w:rPr>
+          <w:highlight w:val="yellow"/>
+        </w:rPr>
+        <w:t xml:space="preserve"> X</w:t>
       </w:r>
       <w:r>
         <w:t>.</w:t>
@@ -480,7 +580,15 @@
     </w:p>
     <w:p>
       <w:r>
-        <w:t>This is done by solving eqns X and X for P1 and P2:</w:t>
+        <w:t xml:space="preserve">This is done by solving </w:t>
+      </w:r>
+      <w:proofErr w:type="spellStart"/>
+      <w:r>
+        <w:t>eqns</w:t>
+      </w:r>
+      <w:proofErr w:type="spellEnd"/>
+      <w:r>
+        <w:t xml:space="preserve"> X and X for P1 and P2:</w:t>
       </w:r>
     </w:p>
     <w:p>
@@ -548,7 +656,13 @@
     </w:p>
     <w:p>
       <w:r>
-        <w:t>The fitting strategy used by the application is as follows:</w:t>
+        <w:t>T</w:t>
+      </w:r>
+      <w:r>
+        <w:t xml:space="preserve">he fitting strategy used </w:t>
+      </w:r>
+      <w:r>
+        <w:t>is as follows:</w:t>
       </w:r>
     </w:p>
     <w:p>
@@ -596,40 +710,51 @@
         </w:numPr>
       </w:pPr>
       <w:r>
+        <w:lastRenderedPageBreak/>
         <w:t>Export</w:t>
       </w:r>
     </w:p>
     <w:p>
       <w:pPr>
-        <w:pStyle w:val="Textbody"/>
-      </w:pPr>
-      <w:r>
-        <w:t xml:space="preserve">The export function allows export </w:t>
-      </w:r>
-      <w:r>
-        <w:t>of our data structure to the Scalable Vector Format (SVG). SVG was chosen as this format is widely used. This allows exporting of the vectorized images. Using SVG 1.1 standard which is based on t</w:t>
-      </w:r>
-      <w:r>
-        <w:t xml:space="preserve">he XML ?.  To narrow the scope </w:t>
-      </w:r>
-      <w:bookmarkStart w:id="1" w:name="_GoBack"/>
-      <w:bookmarkEnd w:id="1"/>
-      <w:r>
-        <w:t xml:space="preserve">only polygons and cubic </w:t>
-      </w:r>
-      <w:r>
-        <w:t>B</w:t>
-      </w:r>
-      <w:r>
-        <w:t>ezie</w:t>
-      </w:r>
-      <w:r>
-        <w:t>r curves are output. Parameters such as color is also set. The user is prompted upon execution for the filename and path. [#</w:t>
-      </w:r>
-      <w:hyperlink r:id="rId12">
+        <w:pStyle w:val="BodyText"/>
+      </w:pPr>
+      <w:r>
+        <w:t xml:space="preserve">To complete the </w:t>
+      </w:r>
+      <w:proofErr w:type="spellStart"/>
+      <w:r>
+        <w:t>vectorization</w:t>
+      </w:r>
+      <w:proofErr w:type="spellEnd"/>
+      <w:r>
+        <w:t xml:space="preserve"> process, the </w:t>
+      </w:r>
+      <w:proofErr w:type="spellStart"/>
+      <w:r>
+        <w:t>vectorized</w:t>
+      </w:r>
+      <w:proofErr w:type="spellEnd"/>
+      <w:r>
+        <w:t xml:space="preserve"> image model has to be exported. The Scalable Vector Format (SVG) was chosen for exporting as this format is open, widely used and can be edited in a simple text editor. The SVG 1.1 standard is XML-based and is maintained by the World Wide Web Consortium. Polygons, cubic </w:t>
+      </w:r>
+      <w:proofErr w:type="spellStart"/>
+      <w:r>
+        <w:t>bezier</w:t>
+      </w:r>
+      <w:proofErr w:type="spellEnd"/>
+      <w:r>
+        <w:t xml:space="preserve"> paths and fill colors were exporte</w:t>
+      </w:r>
+      <w:r>
+        <w:t>d to an SVG file</w:t>
+      </w:r>
+      <w:r>
+        <w:t>. [#</w:t>
+      </w:r>
+      <w:hyperlink r:id="rId12" w:history="1">
         <w:r>
           <w:rPr>
-            <w:rStyle w:val="InternetLink"/>
+            <w:rStyle w:val="Hyperlink"/>
           </w:rPr>
           <w:t>http://www.w3.org/Graphics/SVG/</w:t>
         </w:r>
@@ -647,7 +772,9 @@
         </w:numPr>
       </w:pPr>
       <w:r>
-        <w:lastRenderedPageBreak/>
+        <w:t xml:space="preserve">          </w:t>
+      </w:r>
+      <w:r>
         <w:t>Results</w:t>
       </w:r>
     </w:p>
@@ -656,16 +783,37 @@
         <w:pStyle w:val="Textbody"/>
       </w:pPr>
       <w:r>
-        <w:t>The method worked well for the vectorization of simple colored shapes</w:t>
-      </w:r>
-      <w:r>
-        <w:t xml:space="preserve"> and sketches. It also worked well to vectorize some photographs, but </w:t>
+        <w:t xml:space="preserve">The method worked well for the </w:t>
+      </w:r>
+      <w:proofErr w:type="spellStart"/>
+      <w:r>
+        <w:t>vectorization</w:t>
+      </w:r>
+      <w:proofErr w:type="spellEnd"/>
+      <w:r>
+        <w:t xml:space="preserve"> of simple colored shapes</w:t>
+      </w:r>
+      <w:r>
+        <w:t xml:space="preserve"> and sketches. It also worked well to </w:t>
+      </w:r>
+      <w:proofErr w:type="spellStart"/>
+      <w:r>
+        <w:t>vectorize</w:t>
+      </w:r>
+      <w:proofErr w:type="spellEnd"/>
+      <w:r>
+        <w:t xml:space="preserve"> some photographs, but </w:t>
       </w:r>
       <w:r>
         <w:t>more so</w:t>
       </w:r>
       <w:r>
-        <w:t xml:space="preserve"> as an artistic technique than for accuracy.</w:t>
+        <w:t xml:space="preserve"> </w:t>
+      </w:r>
+      <w:bookmarkStart w:id="1" w:name="_GoBack"/>
+      <w:bookmarkEnd w:id="1"/>
+      <w:r>
+        <w:t>as an artistic technique than for accuracy.</w:t>
       </w:r>
     </w:p>
     <w:p>
@@ -701,10 +849,29 @@
         <w:pStyle w:val="Textbody"/>
       </w:pPr>
       <w:r>
-        <w:t xml:space="preserve">One improvement that could be made to the method is the ensuring that corner points are sampled when polygons are extracted. This would require the use of corner detection. It would improve the output of polygon vectorization, allowing the fewest number of trace points </w:t>
+        <w:t xml:space="preserve">One improvement that could be made to the method is the ensuring that corner points are sampled when polygons are extracted. This would require the use of corner detection. It would improve the output of polygon </w:t>
+      </w:r>
+      <w:proofErr w:type="spellStart"/>
+      <w:r>
+        <w:t>vectorization</w:t>
+      </w:r>
+      <w:proofErr w:type="spellEnd"/>
+      <w:r>
+        <w:t xml:space="preserve">, allowing the fewest number of trace points </w:t>
       </w:r>
       <w:r>
         <w:t>to be used to describe the shape.</w:t>
+      </w:r>
+    </w:p>
+    <w:p>
+      <w:pPr>
+        <w:pStyle w:val="Textbody"/>
+      </w:pPr>
+      <w:r>
+        <w:t xml:space="preserve">Another improvement that could be made is the </w:t>
+      </w:r>
+      <w:r>
+        <w:t>fitting of other primitives such as circles, rectangles and lines of varying widths. This would ensure that if these shapes are present in the image, that they are represented with maximum accuracy.</w:t>
       </w:r>
     </w:p>
     <w:p>
@@ -725,18 +892,91 @@
         <w:ind w:firstLine="0"/>
       </w:pPr>
       <w:r>
-        <w:t xml:space="preserve">The Hough transform method line detection was initially tested as a way of extracting polygons. However, it did not perform as well as simple contour tracing. </w:t>
-      </w:r>
-      <w:r>
-        <w:t>This method is utilized after the original image has been converted to grayscale and canny edged detection has been applied (converts image to binary). There are three parts to the Hough Transform Method: Standard Hough Transform (SHT), Hough Peaks and Hough Lines.</w:t>
+        <w:t>The Hough transform method</w:t>
+      </w:r>
+      <w:r>
+        <w:t xml:space="preserve"> of</w:t>
+      </w:r>
+      <w:r>
+        <w:t xml:space="preserve"> line detection was initially tested as a way of extracting </w:t>
+      </w:r>
+      <w:r>
+        <w:t>lines</w:t>
+      </w:r>
+      <w:r>
+        <w:t xml:space="preserve">. However, it did not perform as well as </w:t>
+      </w:r>
+      <w:r>
+        <w:t>expected</w:t>
+      </w:r>
+      <w:r>
+        <w:t xml:space="preserve">. </w:t>
       </w:r>
     </w:p>
     <w:p>
       <w:pPr>
         <w:pStyle w:val="Text"/>
-      </w:pPr>
-      <w:r>
-        <w:t>SHT      computes?. Hough Peaks locates peaks in the Hough Transform Matrix [#</w:t>
+        <w:ind w:firstLine="0"/>
+      </w:pPr>
+      <w:r>
+        <w:t xml:space="preserve">The method first involves some pre-processing of the </w:t>
+      </w:r>
+      <w:r>
+        <w:lastRenderedPageBreak/>
+        <w:t xml:space="preserve">image by converting it to grayscale and using </w:t>
+      </w:r>
+      <w:proofErr w:type="gramStart"/>
+      <w:r>
+        <w:t>Canny</w:t>
+      </w:r>
+      <w:proofErr w:type="gramEnd"/>
+      <w:r>
+        <w:t xml:space="preserve"> edge detection, which results in a binary image. The next step is to compute the Standard Hough Transform (SHT). Next, peaks are identified in the SHT. The final step is to compute Hough Lines using the information obtained in the previous steps. </w:t>
+      </w:r>
+    </w:p>
+    <w:p>
+      <w:pPr>
+        <w:pStyle w:val="Text"/>
+        <w:ind w:firstLine="0"/>
+      </w:pPr>
+      <w:r>
+        <w:t>T</w:t>
+      </w:r>
+      <w:r>
+        <w:t xml:space="preserve">he results from this method were </w:t>
+      </w:r>
+      <w:r>
+        <w:t>inadequate because most</w:t>
+      </w:r>
+      <w:r>
+        <w:t xml:space="preserve"> lines did not get detected.  It was not included in the final </w:t>
+      </w:r>
+      <w:proofErr w:type="spellStart"/>
+      <w:r>
+        <w:t>vectorization</w:t>
+      </w:r>
+      <w:proofErr w:type="spellEnd"/>
+      <w:r>
+        <w:t xml:space="preserve"> process</w:t>
+      </w:r>
+      <w:r>
+        <w:t>.</w:t>
+      </w:r>
+    </w:p>
+    <w:p>
+      <w:pPr>
+        <w:pStyle w:val="Text"/>
+      </w:pPr>
+      <w:r>
+        <w:t>SHT      computes</w:t>
+      </w:r>
+      <w:proofErr w:type="gramStart"/>
+      <w:r>
+        <w:t>?.</w:t>
+      </w:r>
+      <w:proofErr w:type="gramEnd"/>
+      <w:r>
+        <w:t xml:space="preserve"> Hough Peaks locates peaks in the Hough Transform Matrix [#</w:t>
       </w:r>
       <w:hyperlink r:id="rId13">
         <w:r>
@@ -784,14 +1024,7 @@
         <w:pStyle w:val="Text"/>
       </w:pPr>
       <w:r>
-        <w:t>A conclusion section is not require</w:t>
-      </w:r>
-      <w:r>
-        <w:t xml:space="preserve">d. Although a </w:t>
-      </w:r>
-      <w:r>
-        <w:lastRenderedPageBreak/>
-        <w:t xml:space="preserve">conclusion may review the main points of the paper, do not replicate the abstract as the conclusion. A conclusion might elaborate on the importance of the work or suggest applications and extensions. </w:t>
+        <w:t xml:space="preserve">A conclusion section is not required. Although a conclusion may review the main points of the paper, do not replicate the abstract as the conclusion. A conclusion might elaborate on the importance of the work or suggest applications and extensions. </w:t>
       </w:r>
     </w:p>
     <w:p>
@@ -807,10 +1040,7 @@
         <w:pStyle w:val="Text"/>
       </w:pPr>
       <w:r>
-        <w:t xml:space="preserve">Appendixes, if needed, appear </w:t>
-      </w:r>
-      <w:r>
-        <w:t>before the acknowledgment.</w:t>
+        <w:t>Appendixes, if needed, appear before the acknowledgment.</w:t>
       </w:r>
     </w:p>
     <w:p>
@@ -826,10 +1056,23 @@
         <w:pStyle w:val="Text"/>
       </w:pPr>
       <w:r>
-        <w:t>The preferred spelling of the word “acknowledgment” in American English is without an “e” after the “g.” Use the singular heading even if you have many acknowledgments. Avoid expressions such as “One of us (S.B.A.)</w:t>
-      </w:r>
-      <w:r>
-        <w:t xml:space="preserve"> would like to thank ... .” Instead, write “F. A. Author thanks ... .” </w:t>
+        <w:t xml:space="preserve">The preferred spelling of the word “acknowledgment” in American English is without an “e” after the “g.” Use the singular heading even if you have many acknowledgments. Avoid expressions such as “One of us (S.B.A.) would like to thank </w:t>
+      </w:r>
+      <w:proofErr w:type="gramStart"/>
+      <w:r>
+        <w:t>... .”</w:t>
+      </w:r>
+      <w:proofErr w:type="gramEnd"/>
+      <w:r>
+        <w:t xml:space="preserve"> Instead, write “F. A. Author thanks </w:t>
+      </w:r>
+      <w:proofErr w:type="gramStart"/>
+      <w:r>
+        <w:t>... .”</w:t>
+      </w:r>
+      <w:proofErr w:type="gramEnd"/>
+      <w:r>
+        <w:t xml:space="preserve"> </w:t>
       </w:r>
       <w:r>
         <w:rPr>
@@ -859,14 +1102,7 @@
           <w:sz w:val="16"/>
           <w:szCs w:val="16"/>
         </w:rPr>
-        <w:t>G. O. Young, “Synthetic structure of industrial plastics (Boo</w:t>
-      </w:r>
-      <w:r>
-        <w:rPr>
-          <w:sz w:val="16"/>
-          <w:szCs w:val="16"/>
-        </w:rPr>
-        <w:t xml:space="preserve">k style with paper title and editor),” </w:t>
+        <w:t xml:space="preserve">G. O. Young, “Synthetic structure of industrial plastics (Book style with paper title and editor),” </w:t>
       </w:r>
       <w:r>
         <w:rPr>
@@ -955,30 +1191,64 @@
         </w:rPr>
         <w:t xml:space="preserve">H. Poor, </w:t>
       </w:r>
-      <w:r>
-        <w:rPr>
-          <w:i/>
-          <w:iCs/>
-          <w:sz w:val="16"/>
-          <w:szCs w:val="16"/>
-        </w:rPr>
-        <w:t>An Introduction to Signal</w:t>
-      </w:r>
-      <w:r>
-        <w:rPr>
-          <w:i/>
-          <w:iCs/>
-          <w:sz w:val="16"/>
-          <w:szCs w:val="16"/>
-        </w:rPr>
-        <w:t xml:space="preserve"> Detection and Estimation</w:t>
-      </w:r>
-      <w:r>
-        <w:rPr>
-          <w:sz w:val="16"/>
-          <w:szCs w:val="16"/>
-        </w:rPr>
-        <w:t>.   New York: Springer-Verlag, 1985, ch. 4.</w:t>
+      <w:proofErr w:type="gramStart"/>
+      <w:r>
+        <w:rPr>
+          <w:i/>
+          <w:iCs/>
+          <w:sz w:val="16"/>
+          <w:szCs w:val="16"/>
+        </w:rPr>
+        <w:t>An</w:t>
+      </w:r>
+      <w:proofErr w:type="gramEnd"/>
+      <w:r>
+        <w:rPr>
+          <w:i/>
+          <w:iCs/>
+          <w:sz w:val="16"/>
+          <w:szCs w:val="16"/>
+        </w:rPr>
+        <w:t xml:space="preserve"> Introduction to Signal Detection and Estimation</w:t>
+      </w:r>
+      <w:r>
+        <w:rPr>
+          <w:sz w:val="16"/>
+          <w:szCs w:val="16"/>
+        </w:rPr>
+        <w:t>.   New York: Springer-</w:t>
+      </w:r>
+      <w:proofErr w:type="spellStart"/>
+      <w:r>
+        <w:rPr>
+          <w:sz w:val="16"/>
+          <w:szCs w:val="16"/>
+        </w:rPr>
+        <w:t>Verlag</w:t>
+      </w:r>
+      <w:proofErr w:type="spellEnd"/>
+      <w:r>
+        <w:rPr>
+          <w:sz w:val="16"/>
+          <w:szCs w:val="16"/>
+        </w:rPr>
+        <w:t xml:space="preserve">, 1985, </w:t>
+      </w:r>
+      <w:proofErr w:type="spellStart"/>
+      <w:r>
+        <w:rPr>
+          <w:sz w:val="16"/>
+          <w:szCs w:val="16"/>
+        </w:rPr>
+        <w:t>ch.</w:t>
+      </w:r>
+      <w:proofErr w:type="spellEnd"/>
+      <w:r>
+        <w:rPr>
+          <w:sz w:val="16"/>
+          <w:szCs w:val="16"/>
+        </w:rPr>
+        <w:t xml:space="preserve"> 4.</w:t>
       </w:r>
     </w:p>
     <w:p>
@@ -990,6 +1260,7 @@
         </w:numPr>
       </w:pPr>
       <w:r>
+        <w:lastRenderedPageBreak/>
         <w:t>B. Smith, “An approach to graphs of linear forms (Unpublished work style),” unpublished.</w:t>
       </w:r>
     </w:p>
@@ -1014,16 +1285,27 @@
           <w:sz w:val="16"/>
           <w:szCs w:val="16"/>
         </w:rPr>
-        <w:t>IEEE Trans</w:t>
-      </w:r>
-      <w:r>
-        <w:rPr>
-          <w:i/>
-          <w:iCs/>
-          <w:sz w:val="16"/>
-          <w:szCs w:val="16"/>
-        </w:rPr>
-        <w:t>. Antennas Propagat.</w:t>
+        <w:t xml:space="preserve">IEEE Trans. Antennas </w:t>
+      </w:r>
+      <w:proofErr w:type="spellStart"/>
+      <w:r>
+        <w:rPr>
+          <w:i/>
+          <w:iCs/>
+          <w:sz w:val="16"/>
+          <w:szCs w:val="16"/>
+        </w:rPr>
+        <w:t>Propagat</w:t>
+      </w:r>
+      <w:proofErr w:type="spellEnd"/>
+      <w:r>
+        <w:rPr>
+          <w:i/>
+          <w:iCs/>
+          <w:sz w:val="16"/>
+          <w:szCs w:val="16"/>
+        </w:rPr>
+        <w:t>.</w:t>
       </w:r>
       <w:r>
         <w:rPr>
@@ -1073,10 +1355,7 @@
         </w:numPr>
       </w:pPr>
       <w:r>
-        <w:t>C. J. Kaufman, Rocky Mountain Research Lab., Boulder,</w:t>
-      </w:r>
-      <w:r>
-        <w:t xml:space="preserve"> CO, private communication, May 1995.</w:t>
+        <w:t>C. J. Kaufman, Rocky Mountain Research Lab., Boulder, CO, private communication, May 1995.</w:t>
       </w:r>
     </w:p>
     <w:p>
@@ -1088,20 +1367,41 @@
         </w:numPr>
       </w:pPr>
       <w:r>
-        <w:t xml:space="preserve">Y. Yorozu, M. Hirano, K. Oka, and Y. Tagawa, “Electron spectroscopy studies on magneto-optical media and plastic substrate interfaces (Translation Journals style),” </w:t>
-      </w:r>
-      <w:r>
-        <w:rPr>
-          <w:i/>
-          <w:iCs/>
-        </w:rPr>
-        <w:t>IEEE Transl. J. Magn.Jpn.</w:t>
-      </w:r>
-      <w:r>
-        <w:t>, vol. 2, Aug. 1987, pp. 740</w:t>
-      </w:r>
-      <w:r>
-        <w:t>–741 [</w:t>
+        <w:t xml:space="preserve">Y. Yorozu, M. Hirano, K. Oka, and Y. </w:t>
+      </w:r>
+      <w:proofErr w:type="spellStart"/>
+      <w:r>
+        <w:t>Tagawa</w:t>
+      </w:r>
+      <w:proofErr w:type="spellEnd"/>
+      <w:r>
+        <w:t xml:space="preserve">, “Electron spectroscopy studies on magneto-optical media and plastic substrate interfaces (Translation Journals style),” </w:t>
+      </w:r>
+      <w:r>
+        <w:rPr>
+          <w:i/>
+          <w:iCs/>
+        </w:rPr>
+        <w:t xml:space="preserve">IEEE Transl. J. </w:t>
+      </w:r>
+      <w:proofErr w:type="spellStart"/>
+      <w:r>
+        <w:rPr>
+          <w:i/>
+          <w:iCs/>
+        </w:rPr>
+        <w:t>Magn.Jpn</w:t>
+      </w:r>
+      <w:proofErr w:type="spellEnd"/>
+      <w:r>
+        <w:rPr>
+          <w:i/>
+          <w:iCs/>
+        </w:rPr>
+        <w:t>.</w:t>
+      </w:r>
+      <w:r>
+        <w:t>, vol. 2, Aug. 1987, pp. 740–741 [</w:t>
       </w:r>
       <w:r>
         <w:rPr>
@@ -1123,7 +1423,23 @@
           <w:i/>
           <w:iCs/>
         </w:rPr>
-        <w:t xml:space="preserve"> Annu. Conf. Magnetics</w:t>
+        <w:t xml:space="preserve"> </w:t>
+      </w:r>
+      <w:proofErr w:type="spellStart"/>
+      <w:r>
+        <w:rPr>
+          <w:i/>
+          <w:iCs/>
+        </w:rPr>
+        <w:t>Annu</w:t>
+      </w:r>
+      <w:proofErr w:type="spellEnd"/>
+      <w:r>
+        <w:rPr>
+          <w:i/>
+          <w:iCs/>
+        </w:rPr>
+        <w:t>. Conf. Magnetics</w:t>
       </w:r>
       <w:r>
         <w:t xml:space="preserve"> Japan, 1982, p. 301].</w:t>
@@ -1140,12 +1456,37 @@
       <w:r>
         <w:t xml:space="preserve">M. Young, </w:t>
       </w:r>
-      <w:r>
-        <w:rPr>
-          <w:i/>
-          <w:iCs/>
-        </w:rPr>
-        <w:t>The Techincal Writers Handbook.</w:t>
+      <w:proofErr w:type="gramStart"/>
+      <w:r>
+        <w:rPr>
+          <w:i/>
+          <w:iCs/>
+        </w:rPr>
+        <w:t>The</w:t>
+      </w:r>
+      <w:proofErr w:type="gramEnd"/>
+      <w:r>
+        <w:rPr>
+          <w:i/>
+          <w:iCs/>
+        </w:rPr>
+        <w:t xml:space="preserve"> </w:t>
+      </w:r>
+      <w:proofErr w:type="spellStart"/>
+      <w:r>
+        <w:rPr>
+          <w:i/>
+          <w:iCs/>
+        </w:rPr>
+        <w:t>Techincal</w:t>
+      </w:r>
+      <w:proofErr w:type="spellEnd"/>
+      <w:r>
+        <w:rPr>
+          <w:i/>
+          <w:iCs/>
+        </w:rPr>
+        <w:t xml:space="preserve"> Writers Handbook.</w:t>
       </w:r>
       <w:r>
         <w:t xml:space="preserve">  Mill Valley, CA: University Science, 1989.</w:t>
@@ -1163,26 +1504,32 @@
           <w:sz w:val="16"/>
           <w:szCs w:val="16"/>
         </w:rPr>
-        <w:lastRenderedPageBreak/>
-        <w:t xml:space="preserve">J. U. Duncombe, “Infrared navigation—Part I: An assessment of feasibility (Periodical style),” </w:t>
-      </w:r>
-      <w:r>
-        <w:rPr>
-          <w:i/>
-          <w:iCs/>
-          <w:sz w:val="16"/>
-          <w:szCs w:val="16"/>
-        </w:rPr>
-        <w:t>IEEE Trans. Elec</w:t>
-      </w:r>
-      <w:r>
-        <w:rPr>
-          <w:i/>
-          <w:iCs/>
-          <w:sz w:val="16"/>
-          <w:szCs w:val="16"/>
-        </w:rPr>
-        <w:t>tron Devices</w:t>
+        <w:t xml:space="preserve">J. U. </w:t>
+      </w:r>
+      <w:proofErr w:type="spellStart"/>
+      <w:r>
+        <w:rPr>
+          <w:sz w:val="16"/>
+          <w:szCs w:val="16"/>
+        </w:rPr>
+        <w:t>Duncombe</w:t>
+      </w:r>
+      <w:proofErr w:type="spellEnd"/>
+      <w:r>
+        <w:rPr>
+          <w:sz w:val="16"/>
+          <w:szCs w:val="16"/>
+        </w:rPr>
+        <w:t xml:space="preserve">, “Infrared navigation—Part I: An assessment of feasibility (Periodical style),” </w:t>
+      </w:r>
+      <w:r>
+        <w:rPr>
+          <w:i/>
+          <w:iCs/>
+          <w:sz w:val="16"/>
+          <w:szCs w:val="16"/>
+        </w:rPr>
+        <w:t>IEEE Trans. Electron Devices</w:t>
       </w:r>
       <w:r>
         <w:rPr>
@@ -1205,7 +1552,23 @@
           <w:szCs w:val="16"/>
         </w:rPr>
         <w:tab/>
-        <w:t xml:space="preserve">S. Chen, B. Mulgrew, and P. M. Grant, “A clustering technique for digital communications channel equalization using radial basis function networks,” </w:t>
+        <w:t xml:space="preserve">S. Chen, B. </w:t>
+      </w:r>
+      <w:proofErr w:type="spellStart"/>
+      <w:r>
+        <w:rPr>
+          <w:sz w:val="16"/>
+          <w:szCs w:val="16"/>
+        </w:rPr>
+        <w:t>Mulgrew</w:t>
+      </w:r>
+      <w:proofErr w:type="spellEnd"/>
+      <w:r>
+        <w:rPr>
+          <w:sz w:val="16"/>
+          <w:szCs w:val="16"/>
+        </w:rPr>
+        <w:t xml:space="preserve">, and P. M. Grant, “A clustering technique for digital communications channel equalization using radial basis function networks,” </w:t>
       </w:r>
       <w:r>
         <w:rPr>
@@ -1221,14 +1584,7 @@
           <w:sz w:val="16"/>
           <w:szCs w:val="16"/>
         </w:rPr>
-        <w:t>, vol. 4, pp. 570–578, Jul. 199</w:t>
-      </w:r>
-      <w:r>
-        <w:rPr>
-          <w:sz w:val="16"/>
-          <w:szCs w:val="16"/>
-        </w:rPr>
-        <w:t>3.</w:t>
+        <w:t>, vol. 4, pp. 570–578, Jul. 1993.</w:t>
       </w:r>
     </w:p>
     <w:p>
@@ -1274,25 +1630,72 @@
           <w:sz w:val="16"/>
           <w:szCs w:val="16"/>
         </w:rPr>
-        <w:t xml:space="preserve">S. P. Bingulac, “On the compatibility of adaptive controllers (Published Conference Proceedings style),” in </w:t>
-      </w:r>
-      <w:r>
-        <w:rPr>
-          <w:i/>
-          <w:iCs/>
-          <w:sz w:val="16"/>
-          <w:szCs w:val="16"/>
-        </w:rPr>
-        <w:t>Proc. 4th Annu. All</w:t>
-      </w:r>
-      <w:r>
-        <w:rPr>
-          <w:i/>
-          <w:iCs/>
-          <w:sz w:val="16"/>
-          <w:szCs w:val="16"/>
-        </w:rPr>
-        <w:t>erton Conf. Circuits and Systems Theory</w:t>
+        <w:t xml:space="preserve">S. P. </w:t>
+      </w:r>
+      <w:proofErr w:type="spellStart"/>
+      <w:r>
+        <w:rPr>
+          <w:sz w:val="16"/>
+          <w:szCs w:val="16"/>
+        </w:rPr>
+        <w:t>Bingulac</w:t>
+      </w:r>
+      <w:proofErr w:type="spellEnd"/>
+      <w:r>
+        <w:rPr>
+          <w:sz w:val="16"/>
+          <w:szCs w:val="16"/>
+        </w:rPr>
+        <w:t xml:space="preserve">, “On the compatibility of adaptive controllers (Published Conference Proceedings style),” in </w:t>
+      </w:r>
+      <w:r>
+        <w:rPr>
+          <w:i/>
+          <w:iCs/>
+          <w:sz w:val="16"/>
+          <w:szCs w:val="16"/>
+        </w:rPr>
+        <w:t xml:space="preserve">Proc. 4th </w:t>
+      </w:r>
+      <w:proofErr w:type="spellStart"/>
+      <w:r>
+        <w:rPr>
+          <w:i/>
+          <w:iCs/>
+          <w:sz w:val="16"/>
+          <w:szCs w:val="16"/>
+        </w:rPr>
+        <w:t>Annu</w:t>
+      </w:r>
+      <w:proofErr w:type="spellEnd"/>
+      <w:r>
+        <w:rPr>
+          <w:i/>
+          <w:iCs/>
+          <w:sz w:val="16"/>
+          <w:szCs w:val="16"/>
+        </w:rPr>
+        <w:t xml:space="preserve">. </w:t>
+      </w:r>
+      <w:proofErr w:type="spellStart"/>
+      <w:r>
+        <w:rPr>
+          <w:i/>
+          <w:iCs/>
+          <w:sz w:val="16"/>
+          <w:szCs w:val="16"/>
+        </w:rPr>
+        <w:t>Allerton</w:t>
+      </w:r>
+      <w:proofErr w:type="spellEnd"/>
+      <w:r>
+        <w:rPr>
+          <w:i/>
+          <w:iCs/>
+          <w:sz w:val="16"/>
+          <w:szCs w:val="16"/>
+        </w:rPr>
+        <w:t xml:space="preserve"> Conf. Circuits and Systems Theory</w:t>
       </w:r>
       <w:r>
         <w:rPr>
@@ -1314,7 +1717,23 @@
           <w:sz w:val="16"/>
           <w:szCs w:val="16"/>
         </w:rPr>
-        <w:t xml:space="preserve">G. R. Faulhaber, “Design of service systems with priority reservation,” in </w:t>
+        <w:t xml:space="preserve">G. R. </w:t>
+      </w:r>
+      <w:proofErr w:type="spellStart"/>
+      <w:r>
+        <w:rPr>
+          <w:sz w:val="16"/>
+          <w:szCs w:val="16"/>
+        </w:rPr>
+        <w:t>Faulhaber</w:t>
+      </w:r>
+      <w:proofErr w:type="spellEnd"/>
+      <w:r>
+        <w:rPr>
+          <w:sz w:val="16"/>
+          <w:szCs w:val="16"/>
+        </w:rPr>
+        <w:t xml:space="preserve">, “Design of service systems with priority reservation,” in </w:t>
       </w:r>
       <w:r>
         <w:rPr>
@@ -1345,14 +1764,7 @@
           <w:sz w:val="16"/>
           <w:szCs w:val="16"/>
         </w:rPr>
-        <w:t>W. D. Doyle, “Magnetization reversal in films with biaxia</w:t>
-      </w:r>
-      <w:r>
-        <w:rPr>
-          <w:sz w:val="16"/>
-          <w:szCs w:val="16"/>
-        </w:rPr>
-        <w:t xml:space="preserve">l anisotropy,” in </w:t>
+        <w:t xml:space="preserve">W. D. Doyle, “Magnetization reversal in films with biaxial anisotropy,” in </w:t>
       </w:r>
       <w:r>
         <w:rPr>
@@ -1383,14 +1795,39 @@
           <w:sz w:val="16"/>
           <w:szCs w:val="16"/>
         </w:rPr>
-        <w:t>G. W. Juette and L. E. Zeffanella, “Radio noise currents n short sections on bundle conductors (Presented Conference Paper style),” presented at the IEEE Summer power Meeting, Dallas, TX, Jun. 2</w:t>
-      </w:r>
-      <w:r>
-        <w:rPr>
-          <w:sz w:val="16"/>
-          <w:szCs w:val="16"/>
-        </w:rPr>
-        <w:t>2–27, 1990, Paper 90 SM 690-0 PWRS.</w:t>
+        <w:t xml:space="preserve">G. W. </w:t>
+      </w:r>
+      <w:proofErr w:type="spellStart"/>
+      <w:r>
+        <w:rPr>
+          <w:sz w:val="16"/>
+          <w:szCs w:val="16"/>
+        </w:rPr>
+        <w:t>Juette</w:t>
+      </w:r>
+      <w:proofErr w:type="spellEnd"/>
+      <w:r>
+        <w:rPr>
+          <w:sz w:val="16"/>
+          <w:szCs w:val="16"/>
+        </w:rPr>
+        <w:t xml:space="preserve"> and L. E. </w:t>
+      </w:r>
+      <w:proofErr w:type="spellStart"/>
+      <w:r>
+        <w:rPr>
+          <w:sz w:val="16"/>
+          <w:szCs w:val="16"/>
+        </w:rPr>
+        <w:t>Zeffanella</w:t>
+      </w:r>
+      <w:proofErr w:type="spellEnd"/>
+      <w:r>
+        <w:rPr>
+          <w:sz w:val="16"/>
+          <w:szCs w:val="16"/>
+        </w:rPr>
+        <w:t>, “Radio noise currents n short sections on bundle conductors (Presented Conference Paper style),” presented at the IEEE Summer power Meeting, Dallas, TX, Jun. 22–27, 1990, Paper 90 SM 690-0 PWRS.</w:t>
       </w:r>
     </w:p>
     <w:p>
@@ -1402,7 +1839,15 @@
         </w:numPr>
       </w:pPr>
       <w:r>
-        <w:t>J. G. Kreifeldt, “An analysis of surface-detected EMG as an amplitude-modulated noise,” presented at the 1989 Int. Conf. Medicine and Biological Engineering, Chicago, IL.</w:t>
+        <w:t xml:space="preserve">J. G. </w:t>
+      </w:r>
+      <w:proofErr w:type="spellStart"/>
+      <w:r>
+        <w:t>Kreifeldt</w:t>
+      </w:r>
+      <w:proofErr w:type="spellEnd"/>
+      <w:r>
+        <w:t>, “An analysis of surface-detected EMG as an amplitude-modulated noise,” presented at the 1989 Int. Conf. Medicine and Biological Engineering, Chicago, IL.</w:t>
       </w:r>
     </w:p>
     <w:p>
@@ -1426,10 +1871,16 @@
         </w:numPr>
       </w:pPr>
       <w:r>
-        <w:t>N. Kawasaki, “Parametric study of thermal and chemical nonequilibrium nozzle flow,” M.S. thesis, Dept. Electron.</w:t>
-      </w:r>
-      <w:r>
-        <w:t xml:space="preserve"> Eng., Osaka Univ., Osaka, Japan, 1993.</w:t>
+        <w:lastRenderedPageBreak/>
+        <w:t xml:space="preserve">N. Kawasaki, “Parametric study of thermal and chemical </w:t>
+      </w:r>
+      <w:proofErr w:type="spellStart"/>
+      <w:r>
+        <w:t>nonequilibrium</w:t>
+      </w:r>
+      <w:proofErr w:type="spellEnd"/>
+      <w:r>
+        <w:t xml:space="preserve"> nozzle flow,” M.S. thesis, Dept. Electron. Eng., Osaka Univ., Osaka, Japan, 1993.</w:t>
       </w:r>
     </w:p>
     <w:p>
@@ -1486,14 +1937,7 @@
           <w:i/>
           <w:iCs/>
         </w:rPr>
-        <w:t>Letter Symbols for Q</w:t>
-      </w:r>
-      <w:r>
-        <w:rPr>
-          <w:i/>
-          <w:iCs/>
-        </w:rPr>
-        <w:t>uantities</w:t>
+        <w:t>Letter Symbols for Quantities</w:t>
       </w:r>
       <w:r>
         <w:t>, ANSI Standard Y10.5-1968.</w:t>
@@ -1520,10 +1964,23 @@
         </w:numPr>
       </w:pPr>
       <w:r>
-        <w:t>E. E. Reber, R. L. Michell, and C.</w:t>
-      </w:r>
-      <w:r>
-        <w:t xml:space="preserve"> J. Carter, “Oxygen absorption in the Earth’s atmosphere,” Aerospace Corp., Los Angeles, CA, Tech. Rep. TR-0200 (420-46)-3, Nov. 1988.</w:t>
+        <w:t xml:space="preserve">E. E. </w:t>
+      </w:r>
+      <w:proofErr w:type="spellStart"/>
+      <w:r>
+        <w:t>Reber</w:t>
+      </w:r>
+      <w:proofErr w:type="spellEnd"/>
+      <w:r>
+        <w:t xml:space="preserve">, R. L. </w:t>
+      </w:r>
+      <w:proofErr w:type="spellStart"/>
+      <w:r>
+        <w:t>Michell</w:t>
+      </w:r>
+      <w:proofErr w:type="spellEnd"/>
+      <w:r>
+        <w:t>, and C. J. Carter, “Oxygen absorption in the Earth’s atmosphere,” Aerospace Corp., Los Angeles, CA, Tech. Rep. TR-0200 (420-46)-3, Nov. 1988.</w:t>
       </w:r>
     </w:p>
     <w:p>
@@ -1535,7 +1992,6 @@
         </w:numPr>
       </w:pPr>
       <w:r>
-        <w:lastRenderedPageBreak/>
         <w:t xml:space="preserve">(Handbook style) </w:t>
       </w:r>
       <w:r>
@@ -1546,10 +2002,7 @@
         <w:t>Transmission Systems for Communications,</w:t>
       </w:r>
       <w:r>
-        <w:t xml:space="preserve"> 3rd ed., Western Electric Co., Winston-Salem, NC, 1985, pp. 44–</w:t>
-      </w:r>
-      <w:r>
-        <w:t>60.</w:t>
+        <w:t xml:space="preserve"> 3rd ed., Western Electric Co., Winston-Salem, NC, 1985, pp. 44–60.</w:t>
       </w:r>
     </w:p>
     <w:p>
@@ -1583,7 +2036,15 @@
         </w:numPr>
       </w:pPr>
       <w:r>
-        <w:t xml:space="preserve">(Basic Book/Monograph Online Sources) J. K. Author. (year, month, day). </w:t>
+        <w:t>(Basic Book/Monograph Online Sources) J. K. Author. (</w:t>
+      </w:r>
+      <w:proofErr w:type="gramStart"/>
+      <w:r>
+        <w:t>year</w:t>
+      </w:r>
+      <w:proofErr w:type="gramEnd"/>
+      <w:r>
+        <w:t xml:space="preserve">, month, day). </w:t>
       </w:r>
       <w:r>
         <w:rPr>
@@ -1618,10 +2079,15 @@
         </w:numPr>
       </w:pPr>
       <w:r>
-        <w:t>J. Jone</w:t>
-      </w:r>
-      <w:r>
-        <w:t xml:space="preserve">s. (1991, May 10). Networks (2nd ed.) [Online]. Available: </w:t>
+        <w:t xml:space="preserve">J. Jones. (1991, May 10). Networks (2nd </w:t>
+      </w:r>
+      <w:proofErr w:type="gramStart"/>
+      <w:r>
+        <w:t>ed</w:t>
+      </w:r>
+      <w:proofErr w:type="gramEnd"/>
+      <w:r>
+        <w:t xml:space="preserve">.) [Online]. Available: </w:t>
       </w:r>
       <w:hyperlink r:id="rId15">
         <w:r>
@@ -1641,7 +2107,15 @@
         </w:numPr>
       </w:pPr>
       <w:r>
-        <w:t xml:space="preserve">(Journal Online Sources style) K. Author. (year, month). Title. </w:t>
+        <w:t>(Journal Online Sources style) K. Author. (</w:t>
+      </w:r>
+      <w:proofErr w:type="gramStart"/>
+      <w:r>
+        <w:t>year</w:t>
+      </w:r>
+      <w:proofErr w:type="gramEnd"/>
+      <w:r>
+        <w:t xml:space="preserve">, month). Title. </w:t>
       </w:r>
       <w:r>
         <w:rPr>
@@ -1651,7 +2125,15 @@
         <w:t>Journal</w:t>
       </w:r>
       <w:r>
-        <w:t xml:space="preserve"> [Type of medium]. Volume(issue), paging if given.</w:t>
+        <w:t xml:space="preserve"> [Type of medium]. </w:t>
+      </w:r>
+      <w:proofErr w:type="gramStart"/>
+      <w:r>
+        <w:t>Volume(</w:t>
+      </w:r>
+      <w:proofErr w:type="gramEnd"/>
+      <w:r>
+        <w:t>issue), paging if given.</w:t>
       </w:r>
       <w:r>
         <w:tab/>
@@ -1661,13 +2143,7 @@
         <w:rPr>
           <w:rStyle w:val="InternetLink"/>
         </w:rPr>
-        <w:t>http</w:t>
-      </w:r>
-      <w:r>
-        <w:rPr>
-          <w:rStyle w:val="InternetLink"/>
-        </w:rPr>
-        <w:t>://www.(URL</w:t>
+        <w:t>http://www.(URL</w:t>
       </w:r>
       <w:r>
         <w:t>)</w:t>
@@ -1682,7 +2158,15 @@
         </w:numPr>
       </w:pPr>
       <w:r>
-        <w:t xml:space="preserve">R. J. Vidmar. (1992, August). On the use of atmospheric plasmas as electromagnetic reflectors. </w:t>
+        <w:t xml:space="preserve">R. J. </w:t>
+      </w:r>
+      <w:proofErr w:type="spellStart"/>
+      <w:r>
+        <w:t>Vidmar</w:t>
+      </w:r>
+      <w:proofErr w:type="spellEnd"/>
+      <w:r>
+        <w:t xml:space="preserve">. (1992, August). On the use of atmospheric plasmas as electromagnetic reflectors. </w:t>
       </w:r>
       <w:r>
         <w:rPr>
@@ -1742,15 +2226,10 @@
         <w:t>First A. Author</w:t>
       </w:r>
       <w:r>
-        <w:t xml:space="preserve"> (M’76–SM’8</w:t>
-      </w:r>
-      <w:r>
-        <w:t>1–F’87) and the other authors may include biographies at the end of regular papers. Biographies are often not included in conference-related papers. This author became a Member (M) of IEEE in 1976, a Senior Member (SM) in 1981, and a Fellow (F) in 1987.  T</w:t>
-      </w:r>
-      <w:r>
-        <w:t xml:space="preserve">he first paragraph may contain a place and/or date of birth (list place, then date). Next, the author’s educational background is listed. The degrees should be listed with type of degree in what field, which institution, city, state, and country, and year </w:t>
-      </w:r>
-      <w:r>
+        <w:t xml:space="preserve"> (M’76–SM’81–F’87) and the other authors may include biographies at the end of regular papers. Biographies are often not included in conference-related papers. This author became a Member (M) of IEEE in 1976, a Senior Member (SM) in 1981, and a Fellow (F) in 1987.  The first paragraph may contain a place and/or date of birth (list place, then date). Next, the author’s educational background is listed. The degrees should be listed with type of degree in what field, which institution, city, state, and country, and year </w:t>
+      </w:r>
+      <w:r>
+        <w:lastRenderedPageBreak/>
         <w:t>degree was earned. The author’s major field of study should be lower-cased.</w:t>
       </w:r>
     </w:p>
@@ -1760,13 +2239,7 @@
       </w:pPr>
       <w:r>
         <w:tab/>
-        <w:t>The second paragraph uses the pronoun of the person (he or she) and not the author’s last name. It lists military and work experience, including summer and fellowship jobs. Job ti</w:t>
-      </w:r>
-      <w:r>
-        <w:t>tles are capitalized. The current job must have a location; previous positions may be listed without one. Information concerning previous publications may be included. Try not to list more than three books or published articles. The format for listing publ</w:t>
-      </w:r>
-      <w:r>
-        <w:t>ishers of a book within the biography is: title of book (city, state: publisher name, year) similar to a reference. Current and previous research interests end the paragraph.</w:t>
+        <w:t>The second paragraph uses the pronoun of the person (he or she) and not the author’s last name. It lists military and work experience, including summer and fellowship jobs. Job titles are capitalized. The current job must have a location; previous positions may be listed without one. Information concerning previous publications may be included. Try not to list more than three books or published articles. The format for listing publishers of a book within the biography is: title of book (city, state: publisher name, year) similar to a reference. Current and previous research interests end the paragraph.</w:t>
       </w:r>
     </w:p>
     <w:p>
@@ -1775,13 +2248,23 @@
       </w:pPr>
       <w:r>
         <w:tab/>
-        <w:t>The third paragraph begins with the author’s title and last name (e.g., Dr. Smit</w:t>
-      </w:r>
-      <w:r>
-        <w:t xml:space="preserve">h, Prof. Jones, Mr. Kajor, Ms. Hunter). List any memberships in professional societies other than the IEEE. Finally, list any awards and work for IEEE committees and publications.  If a photograph is provided, the biography will be indented around it. The </w:t>
-      </w:r>
-      <w:r>
-        <w:t>photograph is placed at the top left of the biography. Personal hobbies will be deleted from the biography.</w:t>
+        <w:t xml:space="preserve">The third paragraph begins with the author’s title and last name (e.g., Dr. Smith, Prof. Jones, Mr. </w:t>
+      </w:r>
+      <w:proofErr w:type="spellStart"/>
+      <w:r>
+        <w:t>Kajor</w:t>
+      </w:r>
+      <w:proofErr w:type="spellEnd"/>
+      <w:r>
+        <w:t xml:space="preserve">, </w:t>
+      </w:r>
+      <w:proofErr w:type="gramStart"/>
+      <w:r>
+        <w:t>Ms</w:t>
+      </w:r>
+      <w:proofErr w:type="gramEnd"/>
+      <w:r>
+        <w:t>. Hunter). List any memberships in professional societies other than the IEEE. Finally, list any awards and work for IEEE committees and publications.  If a photograph is provided, the biography will be indented around it. The photograph is placed at the top left of the biography. Personal hobbies will be deleted from the biography.</w:t>
       </w:r>
     </w:p>
     <w:sectPr>
@@ -1850,13 +2333,15 @@
       </w:pPr>
       <w:r>
         <w:tab/>
-        <w:t xml:space="preserve">Manuscript received October 9, 2001. (Write the date on which you submitted your paper for review.) This work was supported in part by the U.S. Department of Commerce under Grant BS123456 (sponsor and financial support acknowledgment </w:t>
-      </w:r>
-      <w:r>
-        <w:t>goes here). Paper titles should be written in uppercase and lowercase letters, not all uppercase. Avoid writing long formulas with subscripts in the title; short formulas that identify the elements are fine (e.g., "Nd–Fe–B"). Do not write “(Invited)” in th</w:t>
-      </w:r>
-      <w:r>
-        <w:t xml:space="preserve">e title. Full names of authors are preferred in the author field, but are not required. Put a space between authors’ initials. </w:t>
+        <w:t>Manuscript received October 9, 2001. (Write the date on which you submitted your paper for review.) This work was supported in part by the U.S. Department of Commerce under Grant BS123456 (sponsor and financial support acknowledgment goes here). Paper titles should be written in uppercase and lowercase letters, not all uppercase. Avoid writing long formulas with subscripts in the title; short formulas that identify the elements are fine (e.g., "</w:t>
+      </w:r>
+      <w:proofErr w:type="spellStart"/>
+      <w:r>
+        <w:t>Nd</w:t>
+      </w:r>
+      <w:proofErr w:type="spellEnd"/>
+      <w:r>
+        <w:t xml:space="preserve">–Fe–B"). Do not write “(Invited)” in the title. Full names of authors are preferred in the author field, but are not required. Put a space between authors’ initials. </w:t>
       </w:r>
     </w:p>
     <w:p>
@@ -1865,10 +2350,7 @@
       </w:pPr>
       <w:r>
         <w:tab/>
-        <w:t>F. A. Author is with the National Institute of Standards and Technology, Boulder, CO 80305 USA (corresponding author to provide</w:t>
-      </w:r>
-      <w:r>
-        <w:t xml:space="preserve"> phone: 303-555-5555; fax: 303-555-5555; e-mail: author@ boulder.nist.gov). </w:t>
+        <w:t xml:space="preserve">F. A. Author is with the National Institute of Standards and Technology, Boulder, CO 80305 USA (corresponding author to provide phone: 303-555-5555; fax: 303-555-5555; e-mail: author@ boulder.nist.gov). </w:t>
       </w:r>
     </w:p>
     <w:p>
@@ -1877,10 +2359,7 @@
       </w:pPr>
       <w:r>
         <w:tab/>
-        <w:t>S. B. Author, Jr., was with Rice University, Houston, TX 77005 USA. He is now with the Department of Physics, Colorado State University, Fort Collins, CO 80523 USA (e-mail: autho</w:t>
-      </w:r>
-      <w:r>
-        <w:t>r@lamar.colostate.edu).</w:t>
+        <w:t>S. B. Author, Jr., was with Rice University, Houston, TX 77005 USA. He is now with the Department of Physics, Colorado State University, Fort Collins, CO 80523 USA (e-mail: author@lamar.colostate.edu).</w:t>
       </w:r>
     </w:p>
     <w:p>
@@ -2426,7 +2905,9 @@
     <w:lsdException w:name="caption" w:uiPriority="35" w:qFormat="1"/>
     <w:lsdException w:name="Title" w:semiHidden="0" w:uiPriority="10" w:unhideWhenUsed="0" w:qFormat="1"/>
     <w:lsdException w:name="Default Paragraph Font" w:uiPriority="1"/>
+    <w:lsdException w:name="Body Text" w:uiPriority="0"/>
     <w:lsdException w:name="Subtitle" w:semiHidden="0" w:uiPriority="11" w:unhideWhenUsed="0" w:qFormat="1"/>
+    <w:lsdException w:name="Hyperlink" w:uiPriority="0"/>
     <w:lsdException w:name="Strong" w:semiHidden="0" w:uiPriority="22" w:unhideWhenUsed="0" w:qFormat="1"/>
     <w:lsdException w:name="Emphasis" w:semiHidden="0" w:uiPriority="20" w:unhideWhenUsed="0" w:qFormat="1"/>
     <w:lsdException w:name="Table Grid" w:semiHidden="0" w:uiPriority="59" w:unhideWhenUsed="0"/>
@@ -3100,6 +3581,43 @@
     <w:rPr>
       <w:rFonts w:cs="Mangal"/>
       <w:szCs w:val="18"/>
+    </w:rPr>
+  </w:style>
+  <w:style w:type="character" w:styleId="Hyperlink">
+    <w:name w:val="Hyperlink"/>
+    <w:basedOn w:val="DefaultParagraphFont"/>
+    <w:rsid w:val="007040BD"/>
+    <w:rPr>
+      <w:color w:val="0000FF"/>
+      <w:u w:val="single"/>
+      <w:lang w:val="en-US" w:eastAsia="en-US" w:bidi="en-US"/>
+    </w:rPr>
+  </w:style>
+  <w:style w:type="paragraph" w:styleId="BodyText">
+    <w:name w:val="Body Text"/>
+    <w:basedOn w:val="Normal"/>
+    <w:link w:val="BodyTextChar"/>
+    <w:rsid w:val="007040BD"/>
+    <w:pPr>
+      <w:spacing w:after="120" w:line="240" w:lineRule="auto"/>
+    </w:pPr>
+    <w:rPr>
+      <w:kern w:val="1"/>
+      <w:lang w:eastAsia="hi-IN"/>
+    </w:rPr>
+  </w:style>
+  <w:style w:type="character" w:customStyle="1" w:styleId="BodyTextChar">
+    <w:name w:val="Body Text Char"/>
+    <w:basedOn w:val="DefaultParagraphFont"/>
+    <w:link w:val="BodyText"/>
+    <w:rsid w:val="007040BD"/>
+    <w:rPr>
+      <w:rFonts w:ascii="Times New Roman" w:eastAsia="Times New Roman" w:hAnsi="Times New Roman" w:cs="Times New Roman"/>
+      <w:color w:val="00000A"/>
+      <w:kern w:val="1"/>
+      <w:sz w:val="20"/>
+      <w:szCs w:val="20"/>
+      <w:lang w:val="en-US" w:eastAsia="hi-IN" w:bidi="hi-IN"/>
     </w:rPr>
   </w:style>
 </w:styles>

</xml_diff>